<commit_message>
Fix header levels in source document
</commit_message>
<xml_diff>
--- a/Driver/source/dlr-overview.docx
+++ b/Driver/source/dlr-overview.docx
@@ -6,8 +6,6 @@
       <w:pPr>
         <w:pStyle w:val="Title"/>
       </w:pPr>
-      <w:bookmarkStart w:id="0" w:name="_GoBack"/>
-      <w:bookmarkEnd w:id="0"/>
       <w:r>
         <w:t>Dynamic Language Runtime</w:t>
       </w:r>
@@ -29,7 +27,7 @@
           <w:b/>
         </w:rPr>
       </w:pPr>
-      <w:bookmarkStart w:id="1" w:name="_Toc144026554"/>
+      <w:bookmarkStart w:id="0" w:name="_Toc144026554"/>
       <w:r>
         <w:rPr>
           <w:b/>
@@ -3829,13 +3827,13 @@
       <w:pPr>
         <w:pStyle w:val="Heading1"/>
       </w:pPr>
-      <w:bookmarkStart w:id="2" w:name="_Toc230071185"/>
-      <w:bookmarkEnd w:id="1"/>
+      <w:bookmarkStart w:id="1" w:name="_Toc230071185"/>
+      <w:bookmarkEnd w:id="0"/>
       <w:r>
         <w:lastRenderedPageBreak/>
         <w:t>Introduction</w:t>
       </w:r>
-      <w:bookmarkEnd w:id="2"/>
+      <w:bookmarkEnd w:id="1"/>
     </w:p>
     <w:p>
       <w:r>
@@ -3981,39 +3979,19 @@
       <w:r>
         <w:t xml:space="preserve"> </w:t>
       </w:r>
-      <w:r>
-        <w:fldChar w:fldCharType="begin"/>
-      </w:r>
-      <w:r>
-        <w:instrText xml:space="preserve"> REF _Ref201635877 \r </w:instrText>
-      </w:r>
-      <w:r>
-        <w:fldChar w:fldCharType="separate"/>
-      </w:r>
-      <w:r>
-        <w:t>1.1</w:t>
-      </w:r>
-      <w:r>
-        <w:fldChar w:fldCharType="end"/>
-      </w:r>
+      <w:fldSimple w:instr=" REF _Ref201635877 \r ">
+        <w:r>
+          <w:t>1.1</w:t>
+        </w:r>
+      </w:fldSimple>
       <w:r>
         <w:t xml:space="preserve"> and </w:t>
       </w:r>
-      <w:r>
-        <w:fldChar w:fldCharType="begin"/>
-      </w:r>
-      <w:r>
-        <w:instrText xml:space="preserve"> REF _Ref201635892 \r </w:instrText>
-      </w:r>
-      <w:r>
-        <w:fldChar w:fldCharType="separate"/>
-      </w:r>
-      <w:r>
-        <w:t>2</w:t>
-      </w:r>
-      <w:r>
-        <w:fldChar w:fldCharType="end"/>
-      </w:r>
+      <w:fldSimple w:instr=" REF _Ref201635892 \r ">
+        <w:r>
+          <w:t>2</w:t>
+        </w:r>
+      </w:fldSimple>
       <w:r>
         <w:t xml:space="preserve"> for summaries of these components.</w:t>
       </w:r>
@@ -4079,16 +4057,16 @@
       <w:pPr>
         <w:pStyle w:val="Heading2"/>
       </w:pPr>
-      <w:bookmarkStart w:id="3" w:name="_Ref201635877"/>
-      <w:bookmarkStart w:id="4" w:name="_Toc230071186"/>
+      <w:bookmarkStart w:id="2" w:name="_Ref201635877"/>
+      <w:bookmarkStart w:id="3" w:name="_Toc230071186"/>
       <w:r>
         <w:t xml:space="preserve">Key </w:t>
       </w:r>
       <w:r>
         <w:t>DLR Advantages</w:t>
       </w:r>
+      <w:bookmarkEnd w:id="2"/>
       <w:bookmarkEnd w:id="3"/>
-      <w:bookmarkEnd w:id="4"/>
     </w:p>
     <w:p>
       <w:r>
@@ -4253,11 +4231,11 @@
       <w:pPr>
         <w:pStyle w:val="Heading2"/>
       </w:pPr>
-      <w:bookmarkStart w:id="5" w:name="_Toc230071187"/>
+      <w:bookmarkStart w:id="4" w:name="_Toc230071187"/>
       <w:r>
         <w:t>Open Source Projects</w:t>
       </w:r>
-      <w:bookmarkEnd w:id="5"/>
+      <w:bookmarkEnd w:id="4"/>
     </w:p>
     <w:p>
       <w:r>
@@ -4331,11 +4309,11 @@
       <w:pPr>
         <w:pStyle w:val="Heading2"/>
       </w:pPr>
-      <w:bookmarkStart w:id="6" w:name="_Toc230071188"/>
+      <w:bookmarkStart w:id="5" w:name="_Toc230071188"/>
       <w:r>
         <w:t>Why Dynamic Languages</w:t>
       </w:r>
-      <w:bookmarkEnd w:id="6"/>
+      <w:bookmarkEnd w:id="5"/>
     </w:p>
     <w:p>
       <w:r>
@@ -4536,8 +4514,8 @@
       <w:pPr>
         <w:pStyle w:val="Heading1"/>
       </w:pPr>
-      <w:bookmarkStart w:id="7" w:name="_Ref201635892"/>
-      <w:bookmarkStart w:id="8" w:name="_Toc230071189"/>
+      <w:bookmarkStart w:id="6" w:name="_Ref201635892"/>
+      <w:bookmarkStart w:id="7" w:name="_Toc230071189"/>
       <w:r>
         <w:t>Architec</w:t>
       </w:r>
@@ -4547,8 +4525,8 @@
       <w:r>
         <w:t>Introduction</w:t>
       </w:r>
+      <w:bookmarkEnd w:id="6"/>
       <w:bookmarkEnd w:id="7"/>
-      <w:bookmarkEnd w:id="8"/>
     </w:p>
     <w:p>
       <w:pPr>
@@ -4717,6 +4695,7 @@
           <w:noProof/>
           <w:lang w:bidi="he-IL"/>
         </w:rPr>
+        <w:lastRenderedPageBreak/>
         <mc:AlternateContent>
           <mc:Choice Requires="wpg">
             <w:drawing>
@@ -4730,7 +4709,9 @@
                 <a:graphic xmlns:a="http://schemas.openxmlformats.org/drawingml/2006/main">
                   <a:graphicData uri="http://schemas.microsoft.com/office/word/2010/wordprocessingGroup">
                     <wpg:wgp>
-                      <wpg:cNvGrpSpPr/>
+                      <wpg:cNvGrpSpPr>
+                        <a:grpSpLocks/>
+                      </wpg:cNvGrpSpPr>
                       <wpg:grpSpPr>
                         <a:xfrm>
                           <a:off x="0" y="0"/>
@@ -6691,6 +6672,7 @@
           <w:noProof/>
           <w:lang w:bidi="he-IL"/>
         </w:rPr>
+        <w:lastRenderedPageBreak/>
         <w:drawing>
           <wp:inline distT="0" distB="0" distL="0" distR="0">
             <wp:extent cx="5486400" cy="3209925"/>
@@ -6755,10 +6737,140 @@
       <w:pPr>
         <w:pStyle w:val="Heading2"/>
       </w:pPr>
-      <w:bookmarkStart w:id="9" w:name="_Toc230071190"/>
+      <w:bookmarkStart w:id="8" w:name="_Toc230071190"/>
       <w:r>
         <w:t>Common Hosting</w:t>
       </w:r>
+      <w:bookmarkEnd w:id="8"/>
+    </w:p>
+    <w:p>
+      <w:r>
+        <w:rPr>
+          <w:u w:val="single"/>
+        </w:rPr>
+        <w:t>ScriptRuntime</w:t>
+      </w:r>
+      <w:r>
+        <w:t xml:space="preserve"> -- </w:t>
+      </w:r>
+      <w:r>
+        <w:t>This is the starting point for hosting.  The ScriptRuntime represents global script state, such as referenced assemblies and a global object (a ScriptScope).</w:t>
+      </w:r>
+      <w:r>
+        <w:t xml:space="preserve">  </w:t>
+      </w:r>
+      <w:r>
+        <w:t xml:space="preserve">You can have more than one ScriptRuntime per .Net AppDomain.  </w:t>
+      </w:r>
+      <w:r>
+        <w:t xml:space="preserve">You can load assemblies </w:t>
+      </w:r>
+      <w:r>
+        <w:t xml:space="preserve">from which a </w:t>
+      </w:r>
+      <w:r>
+        <w:t xml:space="preserve">ScriptRuntime </w:t>
+      </w:r>
+      <w:r>
+        <w:t>coordinates with ScriptEngines to make namespaces and types available to script code.</w:t>
+      </w:r>
+    </w:p>
+    <w:p>
+      <w:r>
+        <w:rPr>
+          <w:u w:val="single"/>
+        </w:rPr>
+        <w:t>ScriptScope</w:t>
+      </w:r>
+      <w:r>
+        <w:t xml:space="preserve"> -- This essentially represents a namespace.  Hosts can bind variable names in ScriptScopes, fetch variable values, etc.  Hosts can execute code within different scopes to isolate free variable resolutions.</w:t>
+      </w:r>
+    </w:p>
+    <w:p>
+      <w:r>
+        <w:rPr>
+          <w:u w:val="single"/>
+        </w:rPr>
+        <w:t>ScriptEngine</w:t>
+      </w:r>
+      <w:r>
+        <w:t xml:space="preserve"> -- These are the work horse</w:t>
+      </w:r>
+      <w:r>
+        <w:t xml:space="preserve"> and represent a language'</w:t>
+      </w:r>
+      <w:r>
+        <w:t>s semantics</w:t>
+      </w:r>
+      <w:r>
+        <w:t xml:space="preserve">.  They offer various ways to execute code and create ScriptScopes and ScriptSources.  </w:t>
+      </w:r>
+      <w:r>
+        <w:t>You can have a single instance of a given language's engine in a ScriptRuntime instance.</w:t>
+      </w:r>
+    </w:p>
+    <w:p>
+      <w:r>
+        <w:rPr>
+          <w:u w:val="single"/>
+        </w:rPr>
+        <w:t>ScriptSource</w:t>
+      </w:r>
+      <w:r>
+        <w:t xml:space="preserve"> -- These offer methods for reading and executing code in various ways from different kinds of sources.    </w:t>
+      </w:r>
+    </w:p>
+    <w:p>
+      <w:r>
+        <w:rPr>
+          <w:u w:val="single"/>
+        </w:rPr>
+        <w:t>CompiledCode</w:t>
+      </w:r>
+      <w:r>
+        <w:t xml:space="preserve"> -- </w:t>
+      </w:r>
+      <w:r>
+        <w:t>These represent code that has been compiled to execute repeatedly without having to compile it each time, and they have a default ScriptScope the code runs in.  The default scope may have optimized variable storage and lookup for the code.  You can always execute the code in any ScriptScope if you need it to execute in a clean scope each time, or you want to accumulate side effects from the code in another scope.</w:t>
+      </w:r>
+    </w:p>
+    <w:p>
+      <w:r>
+        <w:rPr>
+          <w:u w:val="single"/>
+        </w:rPr>
+        <w:lastRenderedPageBreak/>
+        <w:t>ScriptHost</w:t>
+      </w:r>
+      <w:r>
+        <w:t xml:space="preserve"> -- This lets you provide a custom PlatformAdaptationLayer object to override file name resolution.  For example, you might only load files from a particular directory or go to a web server for files.   A host communicates its sub type of ScriptHost to the DLR when it creates a ScriptRuntime.  Many hosts can just use the DLR’s default ScriptHost.</w:t>
+      </w:r>
+    </w:p>
+    <w:p>
+      <w:r>
+        <w:rPr>
+          <w:u w:val="single"/>
+        </w:rPr>
+        <w:t>ObjectOperations</w:t>
+      </w:r>
+      <w:r>
+        <w:t xml:space="preserve"> -- These provide a large catalogue of object operations such as member access, conversions, indexing, and operations like addition.  There are several introspection and tool</w:t>
+      </w:r>
+      <w:r>
+        <w:t>ing</w:t>
+      </w:r>
+      <w:r>
+        <w:t xml:space="preserve"> support services.  You get ObjectOperation instances from engines, and they are bound to their engines for the semantics of the operations.</w:t>
+      </w:r>
+    </w:p>
+    <w:p>
+      <w:pPr>
+        <w:pStyle w:val="Heading2"/>
+      </w:pPr>
+      <w:bookmarkStart w:id="9" w:name="_Toc230071191"/>
+      <w:r>
+        <w:t>Runtime</w:t>
+      </w:r>
       <w:bookmarkEnd w:id="9"/>
     </w:p>
     <w:p>
@@ -6766,31 +6878,122 @@
         <w:rPr>
           <w:u w:val="single"/>
         </w:rPr>
-        <w:t>ScriptRuntime</w:t>
+        <w:t>Call</w:t>
+      </w:r>
+      <w:r>
+        <w:rPr>
+          <w:u w:val="single"/>
+        </w:rPr>
+        <w:t>Sites</w:t>
+      </w:r>
+      <w:r>
+        <w:t xml:space="preserve"> -- These</w:t>
+      </w:r>
+      <w:r>
+        <w:t xml:space="preserve"> provide a caching mechanism per operation or call in dynamic code.  Without CallSites, every time you executed "a + b" the DLR would have to fully search for how to add a and b.  With CallSites the DLR </w:t>
+      </w:r>
+      <w:r>
+        <w:t>c</w:t>
+      </w:r>
+      <w:r>
+        <w:t>an store a rule for what to do with a and b given their characteristics (which typically means their type).</w:t>
+      </w:r>
+    </w:p>
+    <w:p>
+      <w:r>
+        <w:rPr>
+          <w:u w:val="single"/>
+        </w:rPr>
+        <w:t>Binders</w:t>
+      </w:r>
+      <w:r>
+        <w:t xml:space="preserve"> -- These represent a language's semantics for performing a specific operation in a CallSite, including any metadata about the CallSite.  Binders get called when there is a cache miss in a CallSite, and they inspect the operands of the CallSite to compute how to perform the operation in the CallSite.</w:t>
+      </w:r>
+      <w:r>
+        <w:t xml:space="preserve">  Binders communicate how to perform operations to CallSites using Expression Trees.</w:t>
+      </w:r>
+    </w:p>
+    <w:p>
+      <w:r>
+        <w:rPr>
+          <w:u w:val="single"/>
+        </w:rPr>
+        <w:t>Rules</w:t>
+      </w:r>
+      <w:r>
+        <w:t xml:space="preserve"> -- These represent a single computation or binding of how to perform an operation in a CallSite.  Rules have a test for when the rule is valid (typically just testing the static runtime type of the operands).  Rules have a target or expression for how to perform the operation, given the characteristics of the operands guaranteed by the Rule's test.</w:t>
+      </w:r>
+      <w:r>
+        <w:t xml:space="preserve">  The test and target expressions come from the binders.</w:t>
+      </w:r>
+    </w:p>
+    <w:p>
+      <w:r>
+        <w:rPr>
+          <w:u w:val="single"/>
+        </w:rPr>
+        <w:t>DynamicObject</w:t>
+      </w:r>
+      <w:r>
+        <w:t xml:space="preserve"> -- This is a </w:t>
+      </w:r>
+      <w:r>
+        <w:t>conveni</w:t>
+      </w:r>
+      <w:r>
+        <w:t xml:space="preserve">ence type for library authors.  DynamicObject </w:t>
+      </w:r>
+      <w:r>
+        <w:t>has virtual methods for all the abstrac</w:t>
+      </w:r>
+      <w:r>
+        <w:t xml:space="preserve">t operations you can perform on via </w:t>
+      </w:r>
+      <w:r>
+        <w:t>IDynamicMetaObjectProvider</w:t>
+      </w:r>
+      <w:r>
+        <w:t xml:space="preserve"> and </w:t>
+      </w:r>
+      <w:r>
+        <w:t>DynamicMetaObject</w:t>
+      </w:r>
+      <w:r>
+        <w:t xml:space="preserve">.  You can simply derive from DynamicObject and implement the operations you care about.  You do not have to create Expression Trees or create your own </w:t>
+      </w:r>
+      <w:r>
+        <w:t>DynamicMetaObject</w:t>
+      </w:r>
+      <w:r>
+        <w:t xml:space="preserve"> to providing binding to a CallSite</w:t>
+      </w:r>
+      <w:r>
+        <w:t>.  The DLR does that for you.</w:t>
+      </w:r>
+    </w:p>
+    <w:p>
+      <w:r>
+        <w:rPr>
+          <w:u w:val="single"/>
+        </w:rPr>
+        <w:t>ExpandoObject</w:t>
+      </w:r>
+      <w:r>
+        <w:t xml:space="preserve"> -- This is a convenience object for library authors.  They can delegate to it or use it directly as a simple dynamic object that lets you add, set, and remove members to the object at runtime.</w:t>
+      </w:r>
+    </w:p>
+    <w:p>
+      <w:r>
+        <w:rPr>
+          <w:u w:val="single"/>
+        </w:rPr>
+        <w:t>Utilities</w:t>
       </w:r>
       <w:r>
         <w:t xml:space="preserve"> -- </w:t>
       </w:r>
       <w:r>
-        <w:t>This is the starting point for hosting.  The ScriptRuntime represents global script state, such as referenced assemblies and a global object (a ScriptScope).</w:t>
-      </w:r>
-      <w:r>
-        <w:t xml:space="preserve">  </w:t>
-      </w:r>
-      <w:r>
-        <w:t xml:space="preserve">You can have more than one ScriptRuntime per .Net AppDomain.  </w:t>
-      </w:r>
-      <w:r>
-        <w:t xml:space="preserve">You can load assemblies </w:t>
-      </w:r>
-      <w:r>
-        <w:t xml:space="preserve">from which a </w:t>
-      </w:r>
-      <w:r>
-        <w:t xml:space="preserve">ScriptRuntime </w:t>
-      </w:r>
-      <w:r>
-        <w:t>coordinates with ScriptEngines to make namespaces and types available to script code.</w:t>
+        <w:t>There are some helper classes for implementing binders, producing rules, etc.  For example, there is a DefaultBinder that IronPython and IronRuby share for doing .NET binding.  Some languages specialize their .NET binding, such as C# and VB, but other languages may be able to make use of the DefaultBinder.</w:t>
       </w:r>
     </w:p>
     <w:p>
@@ -6798,376 +7001,152 @@
         <w:rPr>
           <w:u w:val="single"/>
         </w:rPr>
-        <w:t>ScriptScope</w:t>
-      </w:r>
-      <w:r>
-        <w:t xml:space="preserve"> -- This essentially represents a namespace.  Hosts can bind variable names in ScriptScopes, fetch variable values, etc.  Hosts can execute code within different scopes to isolate free variable resolutions.</w:t>
-      </w:r>
-    </w:p>
-    <w:p>
-      <w:r>
-        <w:rPr>
-          <w:u w:val="single"/>
-        </w:rPr>
-        <w:t>ScriptEngine</w:t>
-      </w:r>
-      <w:r>
-        <w:t xml:space="preserve"> -- These are the work horse</w:t>
-      </w:r>
-      <w:r>
-        <w:t xml:space="preserve"> and represent a language'</w:t>
-      </w:r>
-      <w:r>
-        <w:t>s semantics</w:t>
-      </w:r>
-      <w:r>
-        <w:t xml:space="preserve">.  They offer various ways to execute code and create ScriptScopes and ScriptSources.  </w:t>
-      </w:r>
-      <w:r>
-        <w:t>You can have a single instance of a given language's engine in a ScriptRuntime instance.</w:t>
-      </w:r>
-    </w:p>
-    <w:p>
-      <w:r>
-        <w:rPr>
-          <w:u w:val="single"/>
-        </w:rPr>
-        <w:t>ScriptSource</w:t>
-      </w:r>
-      <w:r>
-        <w:t xml:space="preserve"> -- These offer methods for reading and executing code in various ways from different kinds of sources.    </w:t>
-      </w:r>
-    </w:p>
-    <w:p>
-      <w:r>
-        <w:rPr>
-          <w:u w:val="single"/>
-        </w:rPr>
-        <w:t>CompiledCode</w:t>
-      </w:r>
-      <w:r>
-        <w:t xml:space="preserve"> -- </w:t>
-      </w:r>
-      <w:r>
-        <w:t xml:space="preserve">These represent code that has been compiled to execute repeatedly without having to compile it each time, and they have a default ScriptScope the code runs in.  The </w:t>
-      </w:r>
-      <w:r>
-        <w:lastRenderedPageBreak/>
-        <w:t>default scope may have optimized variable storage and lookup for the code.  You can always execute the code in any ScriptScope if you need it to execute in a clean scope each time, or you want to accumulate side effects from the code in another scope.</w:t>
-      </w:r>
-    </w:p>
-    <w:p>
-      <w:r>
-        <w:rPr>
-          <w:u w:val="single"/>
-        </w:rPr>
-        <w:t>ScriptHost</w:t>
-      </w:r>
-      <w:r>
-        <w:t xml:space="preserve"> -- This lets you provide a custom PlatformAdaptationLayer object to override file name resolution.  For example, you might only load files from a particular directory or go to a web server for files.   A host communicates its sub type of ScriptHost to the DLR when it creates a ScriptRuntime.  Many hosts can just use the DLR’s default ScriptHost.</w:t>
-      </w:r>
-    </w:p>
-    <w:p>
-      <w:r>
-        <w:rPr>
-          <w:u w:val="single"/>
-        </w:rPr>
-        <w:t>ObjectOperations</w:t>
-      </w:r>
-      <w:r>
-        <w:t xml:space="preserve"> -- These provide a large catalogue of object operations such as member access, conversions, indexing, and operations like addition.  There are several introspection and tool</w:t>
-      </w:r>
-      <w:r>
-        <w:t>ing</w:t>
-      </w:r>
-      <w:r>
-        <w:t xml:space="preserve"> support services.  You get ObjectOperation instances from engines, and they are bound to their engines for the semantics of the operations.</w:t>
+        <w:t>COM Interop</w:t>
+      </w:r>
+      <w:r>
+        <w:t xml:space="preserve"> -- The DLR provides an </w:t>
+      </w:r>
+      <w:r>
+        <w:t>IDynamicMetaObjectProvider</w:t>
+      </w:r>
+      <w:r>
+        <w:t xml:space="preserve"> and </w:t>
+      </w:r>
+      <w:r>
+        <w:t>DynamicMetaObject</w:t>
+      </w:r>
+      <w:r>
+        <w:t xml:space="preserve"> for COM objects to participate in the dynamic operations and CallSites.  The DLR uses IDispatch to bind to COM objects.</w:t>
       </w:r>
     </w:p>
     <w:p>
       <w:pPr>
         <w:pStyle w:val="Heading2"/>
       </w:pPr>
-      <w:bookmarkStart w:id="10" w:name="_Toc230071191"/>
-      <w:r>
-        <w:t>Runtime</w:t>
-      </w:r>
-      <w:bookmarkEnd w:id="10"/>
-    </w:p>
-    <w:p>
-      <w:r>
-        <w:rPr>
-          <w:u w:val="single"/>
-        </w:rPr>
-        <w:t>Call</w:t>
-      </w:r>
-      <w:r>
-        <w:rPr>
-          <w:u w:val="single"/>
-        </w:rPr>
-        <w:t>Sites</w:t>
-      </w:r>
-      <w:r>
-        <w:t xml:space="preserve"> -- These</w:t>
-      </w:r>
-      <w:r>
-        <w:t xml:space="preserve"> provide a caching mechanism per operation or call in dynamic code.  Without CallSites, every time you executed "a + b" the DLR would have to fully search for how to add a and b.  With CallSites the DLR </w:t>
-      </w:r>
-      <w:r>
-        <w:t>c</w:t>
-      </w:r>
-      <w:r>
-        <w:t>an store a rule for what to do with a and b given their characteristics (which typically means their type).</w:t>
-      </w:r>
-    </w:p>
-    <w:p>
-      <w:r>
-        <w:rPr>
-          <w:u w:val="single"/>
-        </w:rPr>
-        <w:t>Binders</w:t>
-      </w:r>
-      <w:r>
-        <w:t xml:space="preserve"> -- These represent a language's semantics for performing a specific operation in a CallSite, including any metadata about the CallSite.  Binders get called when there is a cache miss in a CallSite, and they inspect the operands of the CallSite to compute how to perform the operation in the CallSite.</w:t>
-      </w:r>
-      <w:r>
-        <w:t xml:space="preserve">  Binders communicate how to perform operations to CallSites using Expression Trees.</w:t>
-      </w:r>
-    </w:p>
-    <w:p>
-      <w:r>
-        <w:rPr>
-          <w:u w:val="single"/>
-        </w:rPr>
-        <w:t>Rules</w:t>
-      </w:r>
-      <w:r>
-        <w:t xml:space="preserve"> -- These represent a single computation or binding of how to perform an operation in a CallSite.  Rules have a test for when the rule is valid (typically just testing the static runtime type of the operands).  Rules have a target or expression for how to perform the operation, given the characteristics of the operands guaranteed by the Rule's test.</w:t>
-      </w:r>
-      <w:r>
-        <w:t xml:space="preserve">  The test and target expressions come from the binders.</w:t>
-      </w:r>
-    </w:p>
-    <w:p>
-      <w:r>
-        <w:rPr>
-          <w:u w:val="single"/>
-        </w:rPr>
-        <w:t>DynamicObject</w:t>
-      </w:r>
-      <w:r>
-        <w:t xml:space="preserve"> -- This is a </w:t>
-      </w:r>
-      <w:r>
-        <w:t>conveni</w:t>
-      </w:r>
-      <w:r>
-        <w:t xml:space="preserve">ence type for library authors.  DynamicObject </w:t>
-      </w:r>
-      <w:r>
-        <w:t>has virtual methods for all the abstrac</w:t>
-      </w:r>
-      <w:r>
-        <w:t xml:space="preserve">t operations you can perform on via </w:t>
-      </w:r>
-      <w:r>
-        <w:t>IDynamicMetaObjectProvider</w:t>
-      </w:r>
-      <w:r>
-        <w:t xml:space="preserve"> and </w:t>
-      </w:r>
-      <w:r>
-        <w:t>DynamicMetaObject</w:t>
-      </w:r>
-      <w:r>
-        <w:t xml:space="preserve">.  You can simply derive from DynamicObject and implement the operations you care about.  You do not have to create Expression Trees or create your own </w:t>
-      </w:r>
-      <w:r>
-        <w:t>DynamicMetaObject</w:t>
-      </w:r>
-      <w:r>
-        <w:t xml:space="preserve"> to providing binding to a CallSite</w:t>
-      </w:r>
-      <w:r>
-        <w:t>.  The DLR does that for you.</w:t>
-      </w:r>
-    </w:p>
-    <w:p>
-      <w:r>
-        <w:rPr>
-          <w:u w:val="single"/>
-        </w:rPr>
-        <w:t>ExpandoObject</w:t>
-      </w:r>
-      <w:r>
-        <w:t xml:space="preserve"> -- This is a convenience object for library authors.  They can delegate to it or use it directly as a simple dynamic object that lets you add, set, and remove members to the object at runtime.</w:t>
-      </w:r>
-    </w:p>
-    <w:p>
-      <w:r>
-        <w:rPr>
-          <w:u w:val="single"/>
-        </w:rPr>
-        <w:t>Utilities</w:t>
-      </w:r>
-      <w:r>
-        <w:t xml:space="preserve"> -- </w:t>
-      </w:r>
-      <w:r>
-        <w:t>There are some helper classes for implementing binders, producing rules, etc.  For example, there is a DefaultBinder that IronPython and IronRuby share for doing .NET binding.  Some languages specialize their .NET binding, such as C# and VB, but other languages may be able to make use of the DefaultBinder.</w:t>
-      </w:r>
-    </w:p>
-    <w:p>
-      <w:r>
-        <w:rPr>
-          <w:u w:val="single"/>
-        </w:rPr>
-        <w:t>COM Interop</w:t>
-      </w:r>
-      <w:r>
-        <w:t xml:space="preserve"> -- The DLR provides an </w:t>
-      </w:r>
-      <w:r>
-        <w:t>IDynamicMetaObjectProvider</w:t>
-      </w:r>
-      <w:r>
-        <w:t xml:space="preserve"> and </w:t>
-      </w:r>
-      <w:r>
-        <w:t>DynamicMetaObject</w:t>
-      </w:r>
-      <w:r>
-        <w:t xml:space="preserve"> for COM objects to participate in the dynamic operations and CallSites.  The DLR uses IDispatch to bind to COM objects.</w:t>
-      </w:r>
-    </w:p>
-    <w:p>
-      <w:pPr>
-        <w:pStyle w:val="Heading2"/>
-      </w:pPr>
-      <w:bookmarkStart w:id="11" w:name="_Toc230071192"/>
+      <w:bookmarkStart w:id="10" w:name="_Toc230071192"/>
       <w:r>
         <w:lastRenderedPageBreak/>
         <w:t>Language Implementation</w:t>
       </w:r>
+      <w:bookmarkEnd w:id="10"/>
+    </w:p>
+    <w:p>
+      <w:r>
+        <w:rPr>
+          <w:u w:val="single"/>
+        </w:rPr>
+        <w:t>Shared AST (Expression Trees)</w:t>
+      </w:r>
+      <w:r>
+        <w:t xml:space="preserve"> -- </w:t>
+      </w:r>
+      <w:r>
+        <w:t xml:space="preserve">This is one of the core pillars of the DLR.  We have extended LINQ Expression Trees to include control flow, assignment, etc.  We also ship the sources for all of Expression Trees v1 and v2 (the new stuff for the DLR).  Expression Tres are part of lowering the bar for porting languages to .NET, and we use them in the binders and </w:t>
+      </w:r>
+      <w:r>
+        <w:t>DynamicMetaObject</w:t>
+      </w:r>
+      <w:r>
+        <w:t xml:space="preserve"> protocols.</w:t>
+      </w:r>
+    </w:p>
+    <w:p>
+      <w:r>
+        <w:rPr>
+          <w:u w:val="single"/>
+        </w:rPr>
+        <w:t>LanguageContext</w:t>
+      </w:r>
+      <w:r>
+        <w:t xml:space="preserve"> -- </w:t>
+      </w:r>
+      <w:r>
+        <w:t>These are the objects that represent a language that is implemented on the DLR and support the DLR's hosting model.  These are the workhorse for executing code, with many members that support various higher-level features in the DLR.</w:t>
+      </w:r>
+    </w:p>
+    <w:p>
+      <w:r>
+        <w:t>IDynamicMetaObjectProvider</w:t>
+      </w:r>
+      <w:r>
+        <w:t xml:space="preserve"> -- </w:t>
+      </w:r>
+      <w:r>
+        <w:t>This is the type implemented by languages and library authors who want to control the dispatching and binding logic for the DLR's interoperability</w:t>
+      </w:r>
+      <w:r>
+        <w:t xml:space="preserve"> protocol.  It is foremost just a jumper to get </w:t>
+      </w:r>
+      <w:r>
+        <w:t>DynamicMetaObject</w:t>
+      </w:r>
+      <w:r>
+        <w:t>s.</w:t>
+      </w:r>
+    </w:p>
+    <w:p>
+      <w:r>
+        <w:rPr>
+          <w:u w:val="single"/>
+        </w:rPr>
+        <w:t>DynamicMetaObject</w:t>
+      </w:r>
+      <w:r>
+        <w:t xml:space="preserve"> -- </w:t>
+      </w:r>
+      <w:r>
+        <w:t xml:space="preserve">This type is implemented by languages and library authors to represent an object in an abstract operation and how to perform binding for that object.  A </w:t>
+      </w:r>
+      <w:r>
+        <w:t>DynamicMetaObject</w:t>
+      </w:r>
+      <w:r>
+        <w:t xml:space="preserve"> has several methods representing the abstract operations such as fetching members, setting members, invoking a member, invoking the object itself, instantiating the object, or performing standard operations (addition, multiplication, etc.).</w:t>
+      </w:r>
+    </w:p>
+    <w:p>
+      <w:r>
+        <w:rPr>
+          <w:u w:val="single"/>
+        </w:rPr>
+        <w:t>Compiler</w:t>
+      </w:r>
+      <w:r>
+        <w:t xml:space="preserve"> -- </w:t>
+      </w:r>
+      <w:r>
+        <w:t>The DLR ships an Expression Tree compiler, Expression&lt;T&gt;.Compile that returns a delegate for invoking the code represented by the tree.</w:t>
+      </w:r>
+    </w:p>
+    <w:p>
+      <w:r>
+        <w:rPr>
+          <w:u w:val="single"/>
+        </w:rPr>
+        <w:t>Utilities</w:t>
+      </w:r>
+      <w:r>
+        <w:t xml:space="preserve"> -- </w:t>
+      </w:r>
+      <w:r>
+        <w:t>There are some helper classes for implementing languages.  The DLR has a GeneratorExpression that can be used in a LambdaExpression for creating what C# calls iterators.  The DLR rewrites the expression tree, which contains YieldExpressions, to a new tree that open codes the state machine for re-entering the iteration and re-establishing any dynamic state (for example, try-catch's).  There are math helpers such as BigInteger, Complex, and Tuples.  There is a GlobalVariableExpression and optimized module support for creating supporting the DLR hosting model and having faster ScriptScopes behind CompiledCode.</w:t>
+      </w:r>
+    </w:p>
+    <w:p>
+      <w:pPr>
+        <w:pStyle w:val="Heading1"/>
+      </w:pPr>
+      <w:bookmarkStart w:id="11" w:name="_Toc230071193"/>
+      <w:r>
+        <w:t xml:space="preserve">Common </w:t>
+      </w:r>
+      <w:r>
+        <w:t>Hosting</w:t>
+      </w:r>
+      <w:r>
+        <w:t xml:space="preserve"> Model</w:t>
+      </w:r>
       <w:bookmarkEnd w:id="11"/>
-    </w:p>
-    <w:p>
-      <w:r>
-        <w:rPr>
-          <w:u w:val="single"/>
-        </w:rPr>
-        <w:t>Shared AST (Expression Trees)</w:t>
-      </w:r>
-      <w:r>
-        <w:t xml:space="preserve"> -- </w:t>
-      </w:r>
-      <w:r>
-        <w:t xml:space="preserve">This is one of the core pillars of the DLR.  We have extended LINQ Expression Trees to include control flow, assignment, etc.  We also ship the sources for all of Expression Trees v1 and v2 (the new stuff for the DLR).  Expression Tres are part of lowering the bar for porting languages to .NET, and we use them in the binders and </w:t>
-      </w:r>
-      <w:r>
-        <w:t>DynamicMetaObject</w:t>
-      </w:r>
-      <w:r>
-        <w:t xml:space="preserve"> protocols.</w:t>
-      </w:r>
-    </w:p>
-    <w:p>
-      <w:r>
-        <w:rPr>
-          <w:u w:val="single"/>
-        </w:rPr>
-        <w:t>LanguageContext</w:t>
-      </w:r>
-      <w:r>
-        <w:t xml:space="preserve"> -- </w:t>
-      </w:r>
-      <w:r>
-        <w:t>These are the objects that represent a language that is implemented on the DLR and support the DLR's hosting model.  These are the workhorse for executing code, with many members that support various higher-level features in the DLR.</w:t>
-      </w:r>
-    </w:p>
-    <w:p>
-      <w:r>
-        <w:t>IDynamicMetaObjectProvider</w:t>
-      </w:r>
-      <w:r>
-        <w:t xml:space="preserve"> -- </w:t>
-      </w:r>
-      <w:r>
-        <w:t>This is the type implemented by languages and library authors who want to control the dispatching and binding logic for the DLR's interoperability</w:t>
-      </w:r>
-      <w:r>
-        <w:t xml:space="preserve"> protocol.  It is foremost just a jumper to get </w:t>
-      </w:r>
-      <w:r>
-        <w:t>DynamicMetaObject</w:t>
-      </w:r>
-      <w:r>
-        <w:t>s.</w:t>
-      </w:r>
-    </w:p>
-    <w:p>
-      <w:r>
-        <w:rPr>
-          <w:u w:val="single"/>
-        </w:rPr>
-        <w:t>DynamicMetaObject</w:t>
-      </w:r>
-      <w:r>
-        <w:t xml:space="preserve"> -- </w:t>
-      </w:r>
-      <w:r>
-        <w:t xml:space="preserve">This type is implemented by languages and library authors to represent an object in an abstract operation and how to perform binding for that object.  A </w:t>
-      </w:r>
-      <w:r>
-        <w:t>DynamicMetaObject</w:t>
-      </w:r>
-      <w:r>
-        <w:t xml:space="preserve"> has several methods representing the abstract operations such as fetching members, setting members, invoking a member, invoking the object itself, instantiating the object, or performing standard operations (addition, multiplication, etc.).</w:t>
-      </w:r>
-    </w:p>
-    <w:p>
-      <w:r>
-        <w:rPr>
-          <w:u w:val="single"/>
-        </w:rPr>
-        <w:t>Compiler</w:t>
-      </w:r>
-      <w:r>
-        <w:t xml:space="preserve"> -- </w:t>
-      </w:r>
-      <w:r>
-        <w:t>The DLR ships an Expression Tree compiler, Expression&lt;T&gt;.Compile that returns a delegate for invoking the code represented by the tree.</w:t>
-      </w:r>
-    </w:p>
-    <w:p>
-      <w:r>
-        <w:rPr>
-          <w:u w:val="single"/>
-        </w:rPr>
-        <w:t>Utilities</w:t>
-      </w:r>
-      <w:r>
-        <w:t xml:space="preserve"> -- </w:t>
-      </w:r>
-      <w:r>
-        <w:t>There are some helper classes for implementing languages.  The DLR has a GeneratorExpression that can be used in a LambdaExpression for creating what C# calls iterators.  The DLR rewrites the expression tree, which contains YieldExpressions, to a new tree that open codes the state machine for re-entering the iteration and re-establishing any dynamic state (for example, try-catch's).  There are math helpers such as BigInteger, Complex, and Tuples.  There is a GlobalVariableExpression and optimized module support for creating supporting the DLR hosting model and having faster ScriptScopes behind CompiledCode.</w:t>
-      </w:r>
-    </w:p>
-    <w:p>
-      <w:pPr>
-        <w:pStyle w:val="Heading1"/>
-      </w:pPr>
-      <w:bookmarkStart w:id="12" w:name="_Toc230071193"/>
-      <w:r>
-        <w:t xml:space="preserve">Common </w:t>
-      </w:r>
-      <w:r>
-        <w:t>Hosting</w:t>
-      </w:r>
-      <w:r>
-        <w:t xml:space="preserve"> Model</w:t>
-      </w:r>
-      <w:bookmarkEnd w:id="12"/>
     </w:p>
     <w:p>
       <w:r>
@@ -7312,13 +7291,13 @@
     </w:p>
     <w:p>
       <w:pPr>
-        <w:pStyle w:val="Heading3"/>
-      </w:pPr>
-      <w:bookmarkStart w:id="13" w:name="_Toc230071194"/>
+        <w:pStyle w:val="Heading2"/>
+      </w:pPr>
+      <w:bookmarkStart w:id="12" w:name="_Toc230071194"/>
       <w:r>
         <w:t>Architecture Introduction</w:t>
       </w:r>
-      <w:bookmarkEnd w:id="13"/>
+      <w:bookmarkEnd w:id="12"/>
     </w:p>
     <w:p>
       <w:r>
@@ -7360,7 +7339,7 @@
           <v:shape id="_x0000_i1025" type="#_x0000_t75" style="width:475.5pt;height:238.5pt" o:ole="">
             <v:imagedata r:id="rId14" o:title=""/>
           </v:shape>
-          <o:OLEObject Type="Embed" ProgID="Visio.Drawing.11" ShapeID="_x0000_i1025" DrawAspect="Content" ObjectID="_1665929066" r:id="rId15"/>
+          <o:OLEObject Type="Embed" ProgID="Visio.Drawing.11" ShapeID="_x0000_i1025" DrawAspect="Content" ObjectID="_1671862326" r:id="rId15"/>
         </w:object>
       </w:r>
     </w:p>
@@ -7380,26 +7359,26 @@
           <v:shape id="_x0000_i1026" type="#_x0000_t75" style="width:6in;height:377.25pt" o:ole="">
             <v:imagedata r:id="rId16" o:title=""/>
           </v:shape>
-          <o:OLEObject Type="Embed" ProgID="Visio.Drawing.11" ShapeID="_x0000_i1026" DrawAspect="Content" ObjectID="_1665929067" r:id="rId17"/>
+          <o:OLEObject Type="Embed" ProgID="Visio.Drawing.11" ShapeID="_x0000_i1026" DrawAspect="Content" ObjectID="_1671862327" r:id="rId17"/>
         </w:object>
       </w:r>
     </w:p>
     <w:p>
       <w:pPr>
-        <w:pStyle w:val="Heading3"/>
-      </w:pPr>
-      <w:bookmarkStart w:id="14" w:name="_Toc168818005"/>
-      <w:bookmarkStart w:id="15" w:name="_Toc213147611"/>
-      <w:bookmarkStart w:id="16" w:name="_Toc230071195"/>
+        <w:pStyle w:val="Heading2"/>
+      </w:pPr>
+      <w:bookmarkStart w:id="13" w:name="_Toc168818005"/>
+      <w:bookmarkStart w:id="14" w:name="_Toc213147611"/>
+      <w:bookmarkStart w:id="15" w:name="_Toc230071195"/>
       <w:r>
         <w:t xml:space="preserve">Level One -- </w:t>
       </w:r>
+      <w:bookmarkEnd w:id="13"/>
+      <w:r>
+        <w:t>Script Runtimes, Scopes, and Executing Files and Snippets</w:t>
+      </w:r>
       <w:bookmarkEnd w:id="14"/>
-      <w:r>
-        <w:t>Script Runtimes, Scopes, and Executing Files and Snippets</w:t>
-      </w:r>
       <w:bookmarkEnd w:id="15"/>
-      <w:bookmarkEnd w:id="16"/>
     </w:p>
     <w:p>
       <w:r>
@@ -7413,7 +7392,11 @@
     </w:p>
     <w:p>
       <w:r>
-        <w:t>There are a lot of members on these types because they are also used for Level Two and Level Three.  For Level One you only need a few members and can ignore the rest.  You need to create a ScriptRuntime, from which you might use ExecuteFile or Globals.  The Globals object lets you set variables to provide access to a host object model.  From ScriptScope, you will likely only use GetVariable and SetVariable.</w:t>
+        <w:t xml:space="preserve">There are a lot of members on these types because they are also used for Level Two and Level Three.  For Level One you only need a few members and can ignore the rest.  You need to create a ScriptRuntime, from which you might use ExecuteFile or Globals.  The Globals object lets you </w:t>
+      </w:r>
+      <w:r>
+        <w:lastRenderedPageBreak/>
+        <w:t>set variables to provide access to a host object model.  From ScriptScope, you will likely only use GetVariable and SetVariable.</w:t>
       </w:r>
     </w:p>
     <w:p>
@@ -7427,7 +7410,6 @@
           <w:noProof/>
           <w:lang w:bidi="he-IL"/>
         </w:rPr>
-        <w:lastRenderedPageBreak/>
         <w:drawing>
           <wp:inline distT="0" distB="0" distL="0" distR="0">
             <wp:extent cx="4752975" cy="4410075"/>
@@ -7485,20 +7467,20 @@
     </w:p>
     <w:p>
       <w:pPr>
-        <w:pStyle w:val="Heading3"/>
-      </w:pPr>
-      <w:bookmarkStart w:id="17" w:name="_Toc168818006"/>
-      <w:bookmarkStart w:id="18" w:name="_Toc213147613"/>
-      <w:bookmarkStart w:id="19" w:name="_Toc230071196"/>
+        <w:pStyle w:val="Heading2"/>
+      </w:pPr>
+      <w:bookmarkStart w:id="16" w:name="_Toc168818006"/>
+      <w:bookmarkStart w:id="17" w:name="_Toc213147613"/>
+      <w:bookmarkStart w:id="18" w:name="_Toc230071196"/>
       <w:r>
         <w:t>Level Two -- Engines</w:t>
       </w:r>
+      <w:bookmarkEnd w:id="16"/>
+      <w:r>
+        <w:t>, Compiled Code, Sources, and Object Operations</w:t>
+      </w:r>
       <w:bookmarkEnd w:id="17"/>
-      <w:r>
-        <w:t>, Compiled Code, Sources, and Object Operations</w:t>
-      </w:r>
       <w:bookmarkEnd w:id="18"/>
-      <w:bookmarkEnd w:id="19"/>
     </w:p>
     <w:p>
       <w:r>
@@ -7512,16 +7494,16 @@
     </w:p>
     <w:p>
       <w:r>
-        <w:t xml:space="preserve">The main new types you'll use in Level Two scenarios are ScriptEngines, ScriptSources, and ObjectOperations.  ScriptEngines are the work horse.  They offer various ways to execute code and create ScriptScopes and ScriptSources.  ScriptSources offer methods for executing code in various ways from different kinds of sources.   </w:t>
-      </w:r>
-    </w:p>
-    <w:p>
-      <w:r>
-        <w:t xml:space="preserve">You may use ScriptRuntime.LoadAssembly to makes namespaces and types available to script code.  The ScriptRuntime coordinates with ScriptEngines, but how script code accesses .NET </w:t>
+        <w:t xml:space="preserve">The main new types you'll use in Level Two scenarios are ScriptEngines, ScriptSources, and ObjectOperations.  ScriptEngines are the work horse.  They offer various ways to execute code </w:t>
       </w:r>
       <w:r>
         <w:lastRenderedPageBreak/>
-        <w:t>namespaces and types is language-dependent.  The language may require an 'import', 'using', or 'require' construct, or the language may put first class dynamic objects in ScriptRuntime.Globals.</w:t>
+        <w:t xml:space="preserve">and create ScriptScopes and ScriptSources.  ScriptSources offer methods for executing code in various ways from different kinds of sources.   </w:t>
+      </w:r>
+    </w:p>
+    <w:p>
+      <w:r>
+        <w:t>You may use ScriptRuntime.LoadAssembly to makes namespaces and types available to script code.  The ScriptRuntime coordinates with ScriptEngines, but how script code accesses .NET namespaces and types is language-dependent.  The language may require an 'import', 'using', or 'require' construct, or the language may put first class dynamic objects in ScriptRuntime.Globals.</w:t>
       </w:r>
     </w:p>
     <w:p>
@@ -7597,28 +7579,30 @@
     </w:p>
     <w:p>
       <w:pPr>
-        <w:pStyle w:val="Heading3"/>
-      </w:pPr>
-      <w:bookmarkStart w:id="20" w:name="_Toc168818007"/>
-      <w:bookmarkStart w:id="21" w:name="_Toc213147615"/>
-      <w:bookmarkStart w:id="22" w:name="_Toc230071197"/>
-      <w:r>
-        <w:t>Level Three -- Full Control</w:t>
+        <w:pStyle w:val="Heading2"/>
+      </w:pPr>
+      <w:bookmarkStart w:id="19" w:name="_Toc168818007"/>
+      <w:bookmarkStart w:id="20" w:name="_Toc213147615"/>
+      <w:bookmarkStart w:id="21" w:name="_Toc230071197"/>
+      <w:r>
+        <w:lastRenderedPageBreak/>
+        <w:t>Level Th</w:t>
+      </w:r>
+      <w:bookmarkStart w:id="22" w:name="_GoBack"/>
+      <w:bookmarkEnd w:id="22"/>
+      <w:r>
+        <w:t>ree -- Full Control</w:t>
+      </w:r>
+      <w:bookmarkEnd w:id="19"/>
+      <w:r>
+        <w:t>, Remoting, Tool Support, and More</w:t>
       </w:r>
       <w:bookmarkEnd w:id="20"/>
-      <w:r>
-        <w:t>, Remoting, Tool Support, and More</w:t>
-      </w:r>
       <w:bookmarkEnd w:id="21"/>
-      <w:bookmarkEnd w:id="22"/>
-    </w:p>
-    <w:p>
-      <w:r>
-        <w:t xml:space="preserve">Level three engagement as a host gives you full control over the ScriptRuntime.  There are many things hosts can do at this level from controlling runtime configuration, to handling runtime </w:t>
-      </w:r>
-      <w:r>
-        <w:lastRenderedPageBreak/>
-        <w:t xml:space="preserve">exceptions, to using remote ScriptRuntimes, to providing full programming tool support with completion, parameter info pop-ups, and colorization. </w:t>
+    </w:p>
+    <w:p>
+      <w:r>
+        <w:t xml:space="preserve">Level three engagement as a host gives you full control over the ScriptRuntime.  There are many things hosts can do at this level from controlling runtime configuration, to handling runtime exceptions, to using remote ScriptRuntimes, to providing full programming tool support with completion, parameter info pop-ups, and colorization. </w:t>
       </w:r>
     </w:p>
     <w:p>
@@ -12426,7 +12410,9 @@
                 <a:graphic xmlns:a="http://schemas.openxmlformats.org/drawingml/2006/main">
                   <a:graphicData uri="http://schemas.microsoft.com/office/word/2010/wordprocessingGroup">
                     <wpg:wgp>
-                      <wpg:cNvGrpSpPr/>
+                      <wpg:cNvGrpSpPr>
+                        <a:grpSpLocks/>
+                      </wpg:cNvGrpSpPr>
                       <wpg:grpSpPr>
                         <a:xfrm>
                           <a:off x="0" y="0"/>
@@ -13003,7 +12989,11 @@
     </w:p>
     <w:p>
       <w:r>
-        <w:t>Common ET nodes with a given node kind are either reducible always, or never.  That is, a node is not conditionally reducible based on other properties it has that may be different for different instantiations.  For example, the GeneratorExpression nodes are always reducible.  Regardless of the reducibility, the compiler may have direct support for the node kind, or the compiler may reduce the nodes.  For example, when we add ForEachExpression, the compiler will likely directly compile it without reducing it.</w:t>
+        <w:t xml:space="preserve">Common ET nodes with a given node kind are either reducible always, or never.  That is, a node is not conditionally reducible based on other properties it has that may be different for different instantiations.  For example, the GeneratorExpression nodes are always reducible.  Regardless of the reducibility, the compiler may have direct support for the node kind, or the compiler may </w:t>
+      </w:r>
+      <w:r>
+        <w:lastRenderedPageBreak/>
+        <w:t>reduce the nodes.  For example, when we add ForEachExpression, the compiler will likely directly compile it without reducing it.</w:t>
       </w:r>
     </w:p>
     <w:p>
@@ -13064,7 +13054,6 @@
         </w:tabs>
       </w:pPr>
       <w:r>
-        <w:lastRenderedPageBreak/>
         <w:t>would represent syntax more than semantics</w:t>
       </w:r>
     </w:p>
@@ -13294,6 +13283,7 @@
         <w:pStyle w:val="Heading4"/>
       </w:pPr>
       <w:r>
+        <w:lastRenderedPageBreak/>
         <w:t>DynamicExpression Node</w:t>
       </w:r>
       <w:bookmarkEnd w:id="60"/>
@@ -13316,26 +13306,26 @@
     <w:p>
       <w:bookmarkStart w:id="62" w:name="_Toc215476809"/>
       <w:r>
-        <w:t xml:space="preserve">Expression nodes can have semantic hints or specifications that are more detailed than, for example, BinaryExpression Add on Int32s or MethodCallExpression with instance and name.  </w:t>
+        <w:t>Expression nodes can have semantic hints or specifications that are more detailed than, for example, BinaryExpression Add on Int32s or MethodCallExpression with instance and name.  These nodes can have MethodInfos attached to them to indicate the exact implementation of Add or resolution of method name to invoke.  The MethodInfos serve two main purposes.  The first is to be very exact when creating a node what the implementation is for the node's semantics.  Language implementations should supply MethodInfos rather than leaving method resolution to the Expression factories because those factories may not resolve overloads in the same way the language would.  The second job of the MethodInfos is to provide hints to LINQ providers that might interpret ETs.  Those providers can have tables mapping to implementations of the node's semantics when they aren't actually compiling the ET and executing in a .NET run time.</w:t>
+      </w:r>
+    </w:p>
+    <w:p>
+      <w:r>
+        <w:t>This extra information is required with DynamicExpression nodes.  They must have binding information that can be emitted when compiling.  The binding information informs the run-time binder how to search for a correct implementation of the node's semantics, given the run-time operands that flow into the operation represented by the ET node.  ETs use a CallSiteBinder as the binding information representation, not MethodInfo.  In fact, the CallSiteBinder is also the run-time object used in the DLR's CallSites that manage the fast dynamic dispatch for dynamic operations.  CallSiteBinder encapsulates both the binding information for the exact semantics of the node and the language that created the node, which governs the binding of the operation at run time.</w:t>
+      </w:r>
+    </w:p>
+    <w:p>
+      <w:r>
+        <w:t>Two design issues arise immediately from the choice to use CallSiteBinders vs. MethodInfos.  The first is serializability.  The ET design supports fully serializable ETs but doesn't enforce that they are always serializable.   One reason we use the CallSiteBinders in the DynamicExpression is that they naturally fit exactly what the binding information is that the ET needs and help in hosted execution scenarios. If a language produces an ET as part of a hosting scenario to immediately execute the ET, then the binder can tuck away pointers to live data structures used by the language's engine.  Languages can still produce ETs with DynamicExpressions that are serializable if they need to do so.</w:t>
+      </w:r>
+    </w:p>
+    <w:p>
+      <w:r>
+        <w:t xml:space="preserve">The second design issue is re-using MethodInfos by deriving custom implementations for use with DynamicExpression nodes.  There's a nice consistency in representing the binding information as a MethodInfo, looking on at ETs only.  However, the roles played by the MethodInfo are different than the binding information on DynamicExpression.  It is more important to have the dynamic binding information be consistent across ETs, the DLR fast dynamic CallSites, and the DLR interoperability MetaObject protocol.  Not only does MethodInfo have many members that would throw exceptions if used for dynamic binding information, it </w:t>
       </w:r>
       <w:r>
         <w:lastRenderedPageBreak/>
-        <w:t>These nodes can have MethodInfos attached to them to indicate the exact implementation of Add or resolution of method name to invoke.  The MethodInfos serve two main purposes.  The first is to be very exact when creating a node what the implementation is for the node's semantics.  Language implementations should supply MethodInfos rather than leaving method resolution to the Expression factories because those factories may not resolve overloads in the same way the language would.  The second job of the MethodInfos is to provide hints to LINQ providers that might interpret ETs.  Those providers can have tables mapping to implementations of the node's semantics when they aren't actually compiling the ET and executing in a .NET run time.</w:t>
-      </w:r>
-    </w:p>
-    <w:p>
-      <w:r>
-        <w:t>This extra information is required with DynamicExpression nodes.  They must have binding information that can be emitted when compiling.  The binding information informs the run-time binder how to search for a correct implementation of the node's semantics, given the run-time operands that flow into the operation represented by the ET node.  ETs use a CallSiteBinder as the binding information representation, not MethodInfo.  In fact, the CallSiteBinder is also the run-time object used in the DLR's CallSites that manage the fast dynamic dispatch for dynamic operations.  CallSiteBinder encapsulates both the binding information for the exact semantics of the node and the language that created the node, which governs the binding of the operation at run time.</w:t>
-      </w:r>
-    </w:p>
-    <w:p>
-      <w:r>
-        <w:t>Two design issues arise immediately from the choice to use CallSiteBinders vs. MethodInfos.  The first is serializability.  The ET design supports fully serializable ETs but doesn't enforce that they are always serializable.   One reason we use the CallSiteBinders in the DynamicExpression is that they naturally fit exactly what the binding information is that the ET needs and help in hosted execution scenarios. If a language produces an ET as part of a hosting scenario to immediately execute the ET, then the binder can tuck away pointers to live data structures used by the language's engine.  Languages can still produce ETs with DynamicExpressions that are serializable if they need to do so.</w:t>
-      </w:r>
-    </w:p>
-    <w:p>
-      <w:r>
-        <w:t>The second design issue is re-using MethodInfos by deriving custom implementations for use with DynamicExpression nodes.  There's a nice consistency in representing the binding information as a MethodInfo, looking on at ETs only.  However, the roles played by the MethodInfo are different than the binding information on DynamicExpression.  It is more important to have the dynamic binding information be consistent across ETs, the DLR fast dynamic CallSites, and the DLR interoperability MetaObject protocol.  Not only does MethodInfo have many members that would throw exceptions if used for dynamic binding information, it would be awkward to require creating an LCG method so that the MethodInfo was invocable.  CallSiteBinders are best for detailed semantics capture in DynamicExpression nodes, not MethodInfos.</w:t>
+        <w:t>would be awkward to require creating an LCG method so that the MethodInfo was invocable.  CallSiteBinders are best for detailed semantics capture in DynamicExpression nodes, not MethodInfos.</w:t>
       </w:r>
     </w:p>
     <w:p>
@@ -13358,7 +13348,6 @@
     </w:p>
     <w:p>
       <w:r>
-        <w:lastRenderedPageBreak/>
         <w:t xml:space="preserve">We provide GotoExpression because it is needed for C#, VB, and other languages.  </w:t>
       </w:r>
       <w:r>
@@ -13385,21 +13374,11 @@
       <w:r>
         <w:t xml:space="preserve">.  However, we need to accommodate more of VB's older Goto semantics, and we need a richer Goto for some of the ET transformations we do internally (see section </w:t>
       </w:r>
-      <w:r>
-        <w:fldChar w:fldCharType="begin"/>
-      </w:r>
-      <w:r>
-        <w:instrText xml:space="preserve"> REF _Ref230004156 \r </w:instrText>
-      </w:r>
-      <w:r>
-        <w:fldChar w:fldCharType="separate"/>
-      </w:r>
-      <w:r>
-        <w:t>5.1.4.3</w:t>
-      </w:r>
-      <w:r>
-        <w:fldChar w:fldCharType="end"/>
-      </w:r>
+      <w:fldSimple w:instr=" REF _Ref230004156 \r ">
+        <w:r>
+          <w:t>5.1.4.3</w:t>
+        </w:r>
+      </w:fldSimple>
       <w:r>
         <w:t>).</w:t>
       </w:r>
@@ -13425,8 +13404,8 @@
       <w:bookmarkEnd w:id="65"/>
     </w:p>
     <w:p>
-      <w:bookmarkStart w:id="66" w:name="_Ref215415297"/>
-      <w:bookmarkStart w:id="67" w:name="_Toc215476811"/>
+      <w:bookmarkStart w:id="66" w:name="_Toc215476811"/>
+      <w:bookmarkStart w:id="67" w:name="_Ref215415297"/>
       <w:r>
         <w:t>Given Goto, we provide a basic LoopExpression with explicit label targets for where to break to and where to continue to.  Explict labels in LoopExpressions have multiple benefits.  You can use GotoExpression inside the LoopExpression's Body expression and verify the jumps are to the right locations.  Explicit labels support languages that can return from or break out of outer loops or scopes, such as JScript or Lisp.  Explicit label targets make transformations easier to get right and allow for better error reporting when transformations are not right.</w:t>
       </w:r>
@@ -13452,14 +13431,18 @@
       <w:r>
         <w:t>Modeling Exits, LabelExpression, and GotoExpression with a Value</w:t>
       </w:r>
+      <w:bookmarkEnd w:id="66"/>
+      <w:bookmarkEnd w:id="68"/>
+    </w:p>
+    <w:p>
+      <w:bookmarkStart w:id="69" w:name="_Toc215476813"/>
       <w:bookmarkEnd w:id="67"/>
-      <w:bookmarkEnd w:id="68"/>
-    </w:p>
-    <w:p>
-      <w:bookmarkStart w:id="69" w:name="_Toc215476813"/>
-      <w:bookmarkEnd w:id="66"/>
-      <w:r>
-        <w:t>As many have observed, lexical exits are ultimately just a Goto, proceeding to the end of the function and then returning.  Sometimes when you leave a function, you leave one or more values on the stack.  The ET model only supports a single return value inherently.  Once we had to have Goto, there is an economy of design obtained by merging the models of explicit function return and Goto.</w:t>
+      <w:r>
+        <w:t xml:space="preserve">As many have observed, lexical exits are ultimately just a Goto, proceeding to the end of the function and then returning.  Sometimes when you leave a function, you leave one or more values on the stack.  The ET model only supports a single return value inherently.  Once we had </w:t>
+      </w:r>
+      <w:r>
+        <w:lastRenderedPageBreak/>
+        <w:t>to have Goto, there is an economy of design obtained by merging the models of explicit function return and Goto.</w:t>
       </w:r>
     </w:p>
     <w:p>
@@ -13469,11 +13452,7 @@
     </w:p>
     <w:p>
       <w:r>
-        <w:t xml:space="preserve">The second benefit of merging Goto with lexical exits is that we've added explicit label targets to some nodes.  This enables more Goto checking in factories and better error messages when compiling.  For example, when you have a Goto expression inside a LoopExpression with kind Break, the expression compiler can ensure the Goto's target is the containing Loop's break label target.  Also, when you form a GotoExpression, you have to supply the label target which has a </w:t>
-      </w:r>
-      <w:r>
-        <w:lastRenderedPageBreak/>
-        <w:t>Type property.  The factory can ensure the Goto and the label target match by type, and the compiler can check the types match the type of the containing expression.  Having label targets explicit in the tree also enables tree transformations to be safer and more reliable.</w:t>
+        <w:t>The second benefit of merging Goto with lexical exits is that we've added explicit label targets to some nodes.  This enables more Goto checking in factories and better error messages when compiling.  For example, when you have a Goto expression inside a LoopExpression with kind Break, the expression compiler can ensure the Goto's target is the containing Loop's break label target.  Also, when you form a GotoExpression, you have to supply the label target which has a Type property.  The factory can ensure the Goto and the label target match by type, and the compiler can check the types match the type of the containing expression.  Having label targets explicit in the tree also enables tree transformations to be safer and more reliable.</w:t>
       </w:r>
     </w:p>
     <w:p>
@@ -13582,6 +13561,7 @@
         </w:tabs>
       </w:pPr>
       <w:r>
+        <w:lastRenderedPageBreak/>
         <w:t>jumping out of a CatchBlock’s body</w:t>
       </w:r>
     </w:p>
@@ -13611,36 +13591,22 @@
       <w:bookmarkEnd w:id="71"/>
     </w:p>
     <w:p>
-      <w:bookmarkStart w:id="72" w:name="_Toc215476818"/>
-      <w:bookmarkStart w:id="73" w:name="_Ref215382820"/>
-      <w:bookmarkStart w:id="74" w:name="_Toc216187820"/>
-      <w:r>
-        <w:t xml:space="preserve">We model assignments with BinaryExpression nodes that have an Assign node kind.  The factory methods restrict the Left expression of the BinaryExpression to a fixed set of common ET node </w:t>
-      </w:r>
-      <w:r>
-        <w:lastRenderedPageBreak/>
-        <w:t>types that the compiler recognizes.  This permitted ET node types are ParameterExpressions, MemberExpressions, and IndexExpressions.</w:t>
+      <w:bookmarkStart w:id="72" w:name="_Ref215382820"/>
+      <w:bookmarkStart w:id="73" w:name="_Toc216187820"/>
+      <w:bookmarkStart w:id="74" w:name="_Toc215476818"/>
+      <w:r>
+        <w:t>We model assignments with BinaryExpression nodes that have an Assign node kind.  The factory methods restrict the Left expression of the BinaryExpression to a fixed set of common ET node types that the compiler recognizes.  This permitted ET node types are ParameterExpressions, MemberExpressions, and IndexExpressions.</w:t>
       </w:r>
     </w:p>
     <w:p>
       <w:r>
         <w:t xml:space="preserve">For ref and out parameters, we also restrict ET node types, but we do allow a few more node types.  We additionally allow BinaryExpressions with node kind ArrayIndex, MethodCallExpressions with MethodInfo that is Array.Get, and the new UnboxExpression.  The first two are legacy from LINQ ETs v1, and we will obsolete them eventually (see section </w:t>
       </w:r>
-      <w:r>
-        <w:fldChar w:fldCharType="begin"/>
-      </w:r>
-      <w:r>
-        <w:instrText xml:space="preserve"> REF _Ref230004511 \r </w:instrText>
-      </w:r>
-      <w:r>
-        <w:fldChar w:fldCharType="separate"/>
-      </w:r>
-      <w:r>
-        <w:t>5.1.5.1</w:t>
-      </w:r>
-      <w:r>
-        <w:fldChar w:fldCharType="end"/>
-      </w:r>
+      <w:fldSimple w:instr=" REF _Ref230004511 \r ">
+        <w:r>
+          <w:t>5.1.5.1</w:t>
+        </w:r>
+      </w:fldSimple>
       <w:r>
         <w:t>).  Expression.Compile handles write backs for these expressions passed to ref and out parameters.  We explicitly do not support property accesses wrapped in conversion expressions due to ambiguities with how to convert back when writing back the out or ref value.</w:t>
       </w:r>
@@ -13661,8 +13627,8 @@
       <w:r>
         <w:t>Indexed Locations</w:t>
       </w:r>
+      <w:bookmarkEnd w:id="72"/>
       <w:bookmarkEnd w:id="73"/>
-      <w:bookmarkEnd w:id="74"/>
       <w:bookmarkEnd w:id="75"/>
     </w:p>
     <w:p>
@@ -13742,6 +13708,7 @@
     </w:p>
     <w:p>
       <w:r>
+        <w:lastRenderedPageBreak/>
         <w:t>We also disallow ref and out arguments for IndexExpression.  Neither VB nor C# support these.  They are not part of .NET CLS.</w:t>
       </w:r>
     </w:p>
@@ -13770,114 +13737,116 @@
         <w:pStyle w:val="Heading4"/>
       </w:pPr>
       <w:r>
+        <w:t>User-defined Setting Syntax</w:t>
+      </w:r>
+      <w:bookmarkEnd w:id="77"/>
+    </w:p>
+    <w:p>
+      <w:bookmarkStart w:id="78" w:name="_Toc216187823"/>
+      <w:r>
+        <w:t>Languages that have user-defined setting forms for storable locations should provide language-specific reducible nodes.  These nodes can reduce, for example, to a MethodCallExpression that takes the arguments defining the location and an argument for the value.  We don't provide extensibility for this sort of language feature.</w:t>
+      </w:r>
+    </w:p>
+    <w:p>
+      <w:pPr>
+        <w:pStyle w:val="Heading4"/>
+      </w:pPr>
+      <w:r>
+        <w:t>Destructuring Assignment</w:t>
+      </w:r>
+      <w:bookmarkEnd w:id="78"/>
+    </w:p>
+    <w:p>
+      <w:r>
+        <w:t>Languages that support d</w:t>
+      </w:r>
+      <w:r>
+        <w:t xml:space="preserve">estructuring assignment should </w:t>
+      </w:r>
+      <w:r>
+        <w:t>provide</w:t>
+      </w:r>
+      <w:r>
+        <w:t xml:space="preserve"> language-specific reducible nodes.  Different languages handle </w:t>
+      </w:r>
+      <w:r>
+        <w:t>destructuring bind</w:t>
+      </w:r>
+      <w:r>
+        <w:t xml:space="preserve"> in different ways (</w:t>
+      </w:r>
+      <w:r>
+        <w:t>first-class</w:t>
+      </w:r>
+      <w:r>
+        <w:t xml:space="preserve"> carrier objects for the values, single vs. multiple kinds of carr</w:t>
+      </w:r>
+      <w:r>
+        <w:t>ier objects for values, runtime-</w:t>
+      </w:r>
+      <w:r>
+        <w:t>internal carrier objects</w:t>
+      </w:r>
+      <w:r>
+        <w:t xml:space="preserve"> or calling conventions</w:t>
+      </w:r>
+      <w:r>
+        <w:t>, etc</w:t>
+      </w:r>
+      <w:r>
+        <w:t>.).  A language-specific node will allow for better meta-programming consumers working with a given language.  These nodes can reduce to an ET with exact semantics represented in common ET v2 nodes types.</w:t>
+      </w:r>
+    </w:p>
+    <w:p>
+      <w:pPr>
+        <w:pStyle w:val="Heading3"/>
+      </w:pPr>
+      <w:bookmarkStart w:id="79" w:name="_Toc230071220"/>
+      <w:r>
+        <w:t>Blocks, Scopes, Variables, ParameterExpression, and Explicit Lifting</w:t>
+      </w:r>
+      <w:bookmarkEnd w:id="74"/>
+      <w:bookmarkEnd w:id="79"/>
+    </w:p>
+    <w:p>
+      <w:bookmarkStart w:id="80" w:name="_Toc215476819"/>
+      <w:r>
+        <w:t>ETs v2 model variable references with ParameterExpression nodes and a node kind value of Parameter.  Initially for readability of code we chose to introduce a VariableExpression node type.  It turns out in practice this meant much code that processed ETs had to be duplicated due to static typing in languages or had to use typeof() to dispatch to the right code if using Expression as a variable's type.  Very little code actually needed to treat the declarations or references differently.</w:t>
+      </w:r>
+    </w:p>
+    <w:p>
+      <w:r>
+        <w:t>ETs v2 includes a BlockExpression node type that has an explicit list of variables.  It creates a binding scope.  Producers of ETs can use these to introduce new lexical variables, including temporaries.  Blocks do not guarantee definite assignment.  Languages need to do that when producing ETs.  To initialize variables, BlockExpressions must explicitly include expressions in their body to set the variables.  Definite assignment semantics is the concern of consumers of trees and compilers that enforce those semantics.  Different languages have varying semantics here from definite assignment, to explicit unbound errors, to sentinel $Unassigned first class values.  Lastly, recall ETs v2 is expression-based, so the value of a BlockExpression is the value of the last expression in its body.</w:t>
+      </w:r>
+    </w:p>
+    <w:p>
+      <w:r>
+        <w:t xml:space="preserve">Some languages have strong lexical semantics for unique binding of variables.  For example, in Common Lisp or Scheme, each iteration around a loop or any basic block of code creates unique </w:t>
+      </w:r>
+      <w:r>
         <w:lastRenderedPageBreak/>
-        <w:t>User-defined Setting Syntax</w:t>
-      </w:r>
-      <w:bookmarkEnd w:id="77"/>
-    </w:p>
-    <w:p>
-      <w:bookmarkStart w:id="78" w:name="_Toc216187823"/>
-      <w:r>
-        <w:t>Languages that have user-defined setting forms for storable locations should provide language-specific reducible nodes.  These nodes can reduce, for example, to a MethodCallExpression that takes the arguments defining the location and an argument for the value.  We don't provide extensibility for this sort of language feature.</w:t>
-      </w:r>
-    </w:p>
-    <w:p>
-      <w:pPr>
-        <w:pStyle w:val="Heading4"/>
-      </w:pPr>
-      <w:r>
-        <w:t>Destructuring Assignment</w:t>
-      </w:r>
-      <w:bookmarkEnd w:id="78"/>
-    </w:p>
-    <w:p>
-      <w:r>
-        <w:t>Languages that support d</w:t>
-      </w:r>
-      <w:r>
-        <w:t xml:space="preserve">estructuring assignment should </w:t>
-      </w:r>
-      <w:r>
-        <w:t>provide</w:t>
-      </w:r>
-      <w:r>
-        <w:t xml:space="preserve"> language-specific reducible nodes.  Different languages handle </w:t>
-      </w:r>
-      <w:r>
-        <w:t>destructuring bind</w:t>
-      </w:r>
-      <w:r>
-        <w:t xml:space="preserve"> in different ways (</w:t>
-      </w:r>
-      <w:r>
-        <w:t>first-class</w:t>
-      </w:r>
-      <w:r>
-        <w:t xml:space="preserve"> carrier objects for the values, single vs. multiple kinds of carr</w:t>
-      </w:r>
-      <w:r>
-        <w:t>ier objects for values, runtime-</w:t>
-      </w:r>
-      <w:r>
-        <w:t>internal carrier objects</w:t>
-      </w:r>
-      <w:r>
-        <w:t xml:space="preserve"> or calling conventions</w:t>
-      </w:r>
-      <w:r>
-        <w:t>, etc</w:t>
-      </w:r>
-      <w:r>
-        <w:t>.).  A language-specific node will allow for better meta-programming consumers working with a given language.  These nodes can reduce to an ET with exact semantics represented in common ET v2 nodes types.</w:t>
+        <w:t>bindings for variables introduced in those basic blocks.  Thus, returning a lambda would create unique closures environments for each iteration.  Some languages, such as Python and F#, move all variables to the implicit scope of their containing function.  ETs v2 supports both models, all depending on where you create the BlockExpression in the ET and list variables.  For the stronger lexical model, for example with the loop, place the BlockExpression inside the loop body and list variables there, instead of putting the Block Expression outside the loop or at the start of the function.</w:t>
+      </w:r>
+    </w:p>
+    <w:p>
+      <w:r>
+        <w:t>ETs v2 also supports explicit lifting of variables to support languages that provide explicit meta-programming of local variables.  For example, Python has a "locals" keyword that returns a dictionary of the lexical variables within a function so that you can manipulate them or 'eval' code against your function's environment.  You can use the RuntimeVariablesExpression to list the ParameterExpressions that you need explicitly lifted.</w:t>
       </w:r>
     </w:p>
     <w:p>
       <w:pPr>
         <w:pStyle w:val="Heading3"/>
       </w:pPr>
-      <w:bookmarkStart w:id="79" w:name="_Toc230071220"/>
-      <w:r>
-        <w:t>Blocks, Scopes, Variables, ParameterExpression, and Explicit Lifting</w:t>
-      </w:r>
-      <w:bookmarkEnd w:id="72"/>
-      <w:bookmarkEnd w:id="79"/>
-    </w:p>
-    <w:p>
-      <w:bookmarkStart w:id="80" w:name="_Toc215476819"/>
-      <w:r>
-        <w:t>ETs v2 model variable references with ParameterExpression nodes and a node kind value of Parameter.  Initially for readability of code we chose to introduce a VariableExpression node type.  It turns out in practice this meant much code that processed ETs had to be duplicated due to static typing in languages or had to use typeof() to dispatch to the right code if using Expression as a variable's type.  Very little code actually needed to treat the declarations or references differently.</w:t>
-      </w:r>
-    </w:p>
-    <w:p>
-      <w:r>
-        <w:t>ETs v2 includes a BlockExpression node type that has an explicit list of variables.  It creates a binding scope.  Producers of ETs can use these to introduce new lexical variables, including temporaries.  Blocks do not guarantee definite assignment.  Languages need to do that when producing ETs.  To initialize variables, BlockExpressions must explicitly include expressions in their body to set the variables.  Definite assignment semantics is the concern of consumers of trees and compilers that enforce those semantics.  Different languages have varying semantics here from definite assignment, to explicit unbound errors, to sentinel $Unassigned first class values.  Lastly, recall ETs v2 is expression-based, so the value of a BlockExpression is the value of the last expression in its body.</w:t>
-      </w:r>
-    </w:p>
-    <w:p>
-      <w:r>
-        <w:t>Some languages have strong lexical semantics for unique binding of variables.  For example, in Common Lisp or Scheme, each iteration around a loop or any basic block of code creates unique bindings for variables introduced in those basic blocks.  Thus, returning a lambda would create unique closures environments for each iteration.  Some languages, such as Python and F#, move all variables to the implicit scope of their containing function.  ETs v2 supports both models, all depending on where you create the BlockExpression in the ET and list variables.  For the stronger lexical model, for example with the loop, place the BlockExpression inside the loop body and list variables there, instead of putting the Block Expression outside the loop or at the start of the function.</w:t>
-      </w:r>
-    </w:p>
-    <w:p>
-      <w:r>
-        <w:t>ETs v2 also supports explicit lifting of variables to support languages that provide explicit meta-programming of local variables.  For example, Python has a "locals" keyword that returns a dictionary of the lexical variables within a function so that you can manipulate them or 'eval' code against your function's environment.  You can use the RuntimeVariablesExpression to list the ParameterExpressions that you need explicitly lifted.</w:t>
-      </w:r>
-    </w:p>
-    <w:p>
-      <w:pPr>
-        <w:pStyle w:val="Heading3"/>
-      </w:pPr>
       <w:bookmarkStart w:id="81" w:name="_Toc230071221"/>
       <w:r>
-        <w:lastRenderedPageBreak/>
         <w:t>Lambdas, Exits, and Result Types</w:t>
       </w:r>
       <w:bookmarkEnd w:id="80"/>
       <w:bookmarkEnd w:id="81"/>
     </w:p>
     <w:p>
-      <w:bookmarkStart w:id="82" w:name="_Toc215476824"/>
-      <w:bookmarkStart w:id="83" w:name="_Toc216187826"/>
+      <w:bookmarkStart w:id="82" w:name="_Toc216187826"/>
+      <w:bookmarkStart w:id="83" w:name="_Toc215476824"/>
       <w:r>
         <w:t>Lambdas are modeled with LambdaExpression and Expression&lt;T&gt;.  The latter derives from the former, and the T is a delegate type.  LambdaExpression.Type holds the same T, and there is a ReturnType property that holds the type of value the T delegate would return.  All lambdas created by the factory methods are actually Expression&lt;T&gt;.  LambdaExpression provides the general base type for code that needs to process any lambda, or if you need to make a lambda with a computed delegate type at runtime.  LambdaExpression supports two Compile methods that return a delegate of type LambdaExpression.Type, which can be invoked dynamically at run time.</w:t>
       </w:r>
@@ -13894,35 +13863,29 @@
       <w:r>
         <w:t>Ensuring Returns are Lexical Exits with Matching Types</w:t>
       </w:r>
-      <w:bookmarkEnd w:id="83"/>
+      <w:bookmarkEnd w:id="82"/>
     </w:p>
     <w:p>
       <w:bookmarkStart w:id="84" w:name="_Toc216187827"/>
       <w:r>
         <w:t xml:space="preserve">We model returns with GotoExpression and LabelExpression.  Due to how ETs v2 use these, we have the same verifiable properties discussed in section </w:t>
       </w:r>
-      <w:r>
-        <w:fldChar w:fldCharType="begin"/>
-      </w:r>
-      <w:r>
-        <w:instrText xml:space="preserve"> REF _Ref230004626 \r </w:instrText>
-      </w:r>
-      <w:r>
-        <w:fldChar w:fldCharType="separate"/>
-      </w:r>
-      <w:r>
-        <w:t>5.1.4.2</w:t>
-      </w:r>
-      <w:r>
-        <w:fldChar w:fldCharType="end"/>
-      </w:r>
+      <w:fldSimple w:instr=" REF _Ref230004626 \r ">
+        <w:r>
+          <w:t>5.1.4.2</w:t>
+        </w:r>
+      </w:fldSimple>
       <w:r>
         <w:t>.  We can verify exits are lexical.  We can verify that the function's return type, its Body's type, and any lexical exits with result values all match in type.  At one point in the ETs v2 design, we were not able to ensure the types invariant, and while the v1 behavior was not guaranteed, we didn't want to break that.  Note, there is one case from v1 that counters this invariant property of matching types.  When the lambda's delegate type has a void return, the body's type does not have to match since any resulting value is implicitly converted to void or squelched.</w:t>
       </w:r>
     </w:p>
     <w:p>
       <w:r>
-        <w:t>There is a factory method to create a LambdaExpression that only takes an Expression for the lambda's body and a parameters array.  This factory method infers the lambda's return type from the body expression.  For many ET node types, we only ensure a parent's Type property matches the sub expressions' Types that by default produce the result of the parent node.  For example, when constructing a BlockExpression, the factory only checks that the last sub expression has the same type as the BlockExpression.  However, you can get proper checking on lexical exits from lambdas at creation time (without waiting to compile) using LabelExpression as the lambda's body.</w:t>
+        <w:t xml:space="preserve">There is a factory method to create a LambdaExpression that only takes an Expression for the lambda's body and a parameters array.  This factory method infers the lambda's return type from the body expression.  For many ET node types, we only ensure a parent's Type property matches the sub expressions' Types that by default produce the result of the parent node.  For example, when constructing a BlockExpression, the factory only checks that the last sub expression has the same type as the BlockExpression.  However, you can get proper checking on </w:t>
+      </w:r>
+      <w:r>
+        <w:lastRenderedPageBreak/>
+        <w:t>lexical exits from lambdas at creation time (without waiting to compile) using LabelExpression as the lambda's body.</w:t>
       </w:r>
     </w:p>
     <w:p>
@@ -13932,53 +13895,50 @@
     </w:p>
     <w:p>
       <w:r>
-        <w:t xml:space="preserve">You could use a BlockExpression as the LambdaExpression.Body.  You would then have to put a LabelExpression as the last expression in the block.  If the lambda returned non-void, you would need to make the BlockExpression.Type match the LambdaExpression.ReturnType.  To do this, you would need to make the LabelExpression.Type match the block's type, and you would need to fill in the LabelExpression's default value expression with a DefaultExpression, supplying the </w:t>
-      </w:r>
+        <w:t>You could use a BlockExpression as the LambdaExpression.Body.  You would then have to put a LabelExpression as the last expression in the block.  If the lambda returned non-void, you would need to make the BlockExpression.Type match the LambdaExpression.ReturnType.  To do this, you would need to make the LabelExpression.Type match the block's type, and you would need to fill in the LabelExpression's default value expression with a DefaultExpression, supplying the lambda's return type.  This is the normal way to think about creating a target to use as the exit location for the function, but it is much more work than using a LabelExpression as the lambda's body itself.</w:t>
+      </w:r>
+    </w:p>
+    <w:p>
+      <w:r>
+        <w:t>When rewriting reducible nodes in a lambda, if you need to create a return from the lambda, you'll need to ensure the LambdaExpression's Body is a LabelExpression.  If there isn't one already, your rewriting visitor will need to create the label target and then as you unwind in the visitor, replace the Body of the LambdaExpression with a LabelExpression using the same label target.</w:t>
+      </w:r>
+    </w:p>
+    <w:p>
+      <w:r>
+        <w:t>Lastly, what about languages that allow return targets with dynamic extent?  Some languages allow closing over function return or block labels (that is, true non-local returns).  If these languages do not require full continuations semantics, they could easily map these non-local return label closures to throws and catches that implement the semantics.</w:t>
+      </w:r>
+    </w:p>
+    <w:p>
+      <w:pPr>
+        <w:pStyle w:val="Heading4"/>
+      </w:pPr>
+      <w:r>
+        <w:t>Throw</w:t>
+      </w:r>
+      <w:bookmarkEnd w:id="84"/>
+    </w:p>
+    <w:p>
+      <w:bookmarkStart w:id="85" w:name="_Toc216187828"/>
+      <w:r>
+        <w:t>We model Throw with a UnaryExpression.  We had a ThrowExpression at one point.  To be consistent with the "shape" aspect of re-using expression node types with the same kinds of children or properties, you can think of Throw as an operator with a single argument.</w:t>
+      </w:r>
+    </w:p>
+    <w:p>
+      <w:r>
+        <w:t>The Type property of the UnaryExpression with node kind Throw does not have to be void, which you may expect since the Throw never really returns.  Using types other than void can be useful for ensuring a node has consistently typed children.  For example, you might have a ConditionExpression with Type Foo, where the consequent returns a Foo, but the alternative is a Throw.  Allowing the UnaryExpression with node kind Throw to have a non-Void Type, you do not have to artificially wrap your alternative in a BlockExpression and use a DefaultExpression in it.</w:t>
+      </w:r>
+    </w:p>
+    <w:p>
+      <w:r>
+        <w:t>CatchBlocks are helper objects that convey information to a TryExpression, like the MethodInfos or CallSiteBinder objects some Expression have.  CatchBlock is not an expression as you might expect, primarily because they cannot appear anywhere any expression can appear.  We could have thought of TryExpression as having a value from its Body, but sometimes its value comes from a CatchExpression.  This would be analogous to ConditionalExpression.  However, unlike a language like Lisp where Catch is a first-class expression, we felt the model we settled on is both expression-based and more amenable to .NET programmers.</w:t>
+      </w:r>
+    </w:p>
+    <w:p>
+      <w:pPr>
+        <w:pStyle w:val="Heading4"/>
+      </w:pPr>
       <w:r>
         <w:lastRenderedPageBreak/>
-        <w:t>lambda's return type.  This is the normal way to think about creating a target to use as the exit location for the function, but it is much more work than using a LabelExpression as the lambda's body itself.</w:t>
-      </w:r>
-    </w:p>
-    <w:p>
-      <w:r>
-        <w:t>When rewriting reducible nodes in a lambda, if you need to create a return from the lambda, you'll need to ensure the LambdaExpression's Body is a LabelExpression.  If there isn't one already, your rewriting visitor will need to create the label target and then as you unwind in the visitor, replace the Body of the LambdaExpression with a LabelExpression using the same label target.</w:t>
-      </w:r>
-    </w:p>
-    <w:p>
-      <w:r>
-        <w:t>Lastly, what about languages that allow return targets with dynamic extent?  Some languages allow closing over function return or block labels (that is, true non-local returns).  If these languages do not require full continuations semantics, they could easily map these non-local return label closures to throws and catches that implement the semantics.</w:t>
-      </w:r>
-    </w:p>
-    <w:p>
-      <w:pPr>
-        <w:pStyle w:val="Heading4"/>
-      </w:pPr>
-      <w:r>
-        <w:t>Throw</w:t>
-      </w:r>
-      <w:bookmarkEnd w:id="84"/>
-    </w:p>
-    <w:p>
-      <w:bookmarkStart w:id="85" w:name="_Toc216187828"/>
-      <w:r>
-        <w:t>We model Throw with a UnaryExpression.  We had a ThrowExpression at one point.  To be consistent with the "shape" aspect of re-using expression node types with the same kinds of children or properties, you can think of Throw as an operator with a single argument.</w:t>
-      </w:r>
-    </w:p>
-    <w:p>
-      <w:r>
-        <w:t>The Type property of the UnaryExpression with node kind Throw does not have to be void, which you may expect since the Throw never really returns.  Using types other than void can be useful for ensuring a node has consistently typed children.  For example, you might have a ConditionExpression with Type Foo, where the consequent returns a Foo, but the alternative is a Throw.  Allowing the UnaryExpression with node kind Throw to have a non-Void Type, you do not have to artificially wrap your alternative in a BlockExpression and use a DefaultExpression in it.</w:t>
-      </w:r>
-    </w:p>
-    <w:p>
-      <w:r>
-        <w:t>CatchBlocks are helper objects that convey information to a TryExpression, like the MethodInfos or CallSiteBinder objects some Expression have.  CatchBlock is not an expression as you might expect, primarily because they cannot appear anywhere any expression can appear.  We could have thought of TryExpression as having a value from its Body, but sometimes its value comes from a CatchExpression.  This would be analogous to ConditionalExpression.  However, unlike a language like Lisp where Catch is a first-class expression, we felt the model we settled on is both expression-based and more amenable to .NET programmers.</w:t>
-      </w:r>
-    </w:p>
-    <w:p>
-      <w:pPr>
-        <w:pStyle w:val="Heading4"/>
-      </w:pPr>
-      <w:r>
         <w:t>Recursion</w:t>
       </w:r>
       <w:bookmarkEnd w:id="85"/>
@@ -14005,7 +13965,7 @@
         <w:pStyle w:val="Issue"/>
       </w:pPr>
       <w:bookmarkStart w:id="88" w:name="_Toc215476827"/>
-      <w:bookmarkEnd w:id="82"/>
+      <w:bookmarkEnd w:id="83"/>
       <w:r>
         <w:t>Cut from .NET 4.0, available only</w:t>
       </w:r>
@@ -14026,11 +13986,7 @@
     </w:p>
     <w:p>
       <w:r>
-        <w:t xml:space="preserve">Generators are first-class concepts in the ET v2 model.  However, they are only available in the DLR's Codeplex project.  The code can be re-used readily and ships in IronPython and IronRuby.  The basic model is that you create the LambdaExpression with your enumerable return type and </w:t>
-      </w:r>
-      <w:r>
-        <w:lastRenderedPageBreak/>
-        <w:t>then use a GeneratorExpression inside the lambda to get the yielding state machine.  The outer lambda can do any argument validation needed, and the GeneratorExpression reduces to code that closes over the lambda's variables.  The body of the GeneratorExpression can have YieldExpressions in it.  The generator node reduces to an ET that open codes the state machine necessary for returning values and re-entering the state machine to re-establish any dynamic context (try-catch, etc.).</w:t>
+        <w:t>Generators are first-class concepts in the ET v2 model.  However, they are only available in the DLR's Codeplex project.  The code can be re-used readily and ships in IronPython and IronRuby.  The basic model is that you create the LambdaExpression with your enumerable return type and then use a GeneratorExpression inside the lambda to get the yielding state machine.  The outer lambda can do any argument validation needed, and the GeneratorExpression reduces to code that closes over the lambda's variables.  The body of the GeneratorExpression can have YieldExpressions in it.  The generator node reduces to an ET that open codes the state machine necessary for returning values and re-entering the state machine to re-establish any dynamic context (try-catch, etc.).</w:t>
       </w:r>
     </w:p>
     <w:p>
@@ -14050,8 +14006,8 @@
       <w:bookmarkEnd w:id="89"/>
     </w:p>
     <w:p>
-      <w:bookmarkStart w:id="90" w:name="_Toc215476830"/>
-      <w:bookmarkStart w:id="91" w:name="_Toc216187833"/>
+      <w:bookmarkStart w:id="90" w:name="_Toc216187833"/>
+      <w:bookmarkStart w:id="91" w:name="_Toc215476830"/>
       <w:r>
         <w:t>The ability to serialize an ET is important.  You may want to send the ET as a language-neutral semantic representation of code to a remote execution environment or to another app domain.  You might store pre-parsed code snippets as ETs as a representation higher level than MSIL and more readily executable than source.  Nothing should prevent the ability to save an ET to disk and reconstitute it.</w:t>
       </w:r>
@@ -14063,7 +14019,11 @@
     </w:p>
     <w:p>
       <w:r>
-        <w:t>If a language does need to refer to a ScriptRuntime or scope objects for free references to variables, then the language can still create serializable ETs.  The entry point to executable code produced from an ET is always a lambda (even if it is an outer most lambda wrapping the top-level forms of a file of script code).  The language can create the LambdaExpression with parameters for the ScriptRuntime and/or variables scope chain through ScriptRuntime.Globals.  Since the language is in control when it invokes the lambda at a later time, or in another context, it can pass in the execution context the code needs.  Finally, if the language uses DynamicExpression, it needs to ensure its CallSiteBinders are serializable.</w:t>
+        <w:t xml:space="preserve">If a language does need to refer to a ScriptRuntime or scope objects for free references to variables, then the language can still create serializable ETs.  The entry point to executable code produced from an ET is always a lambda (even if it is an outer most lambda wrapping the top-level forms of a file of script code).  The language can create the LambdaExpression with parameters for the ScriptRuntime and/or variables scope chain through ScriptRuntime.Globals.  Since the language is in control when it invokes the lambda at a later time, or in another </w:t>
+      </w:r>
+      <w:r>
+        <w:lastRenderedPageBreak/>
+        <w:t>context, it can pass in the execution context the code needs.  Finally, if the language uses DynamicExpression, it needs to ensure its CallSiteBinders are serializable.</w:t>
       </w:r>
     </w:p>
     <w:p>
@@ -14074,78 +14034,75 @@
       <w:r>
         <w:t>Shared Visitor Support</w:t>
       </w:r>
+      <w:bookmarkEnd w:id="90"/>
+      <w:bookmarkEnd w:id="92"/>
+    </w:p>
+    <w:p>
+      <w:r>
+        <w:t>ETs v2 provides a tree walker class you can derive from and customize.  Customers often asked about tree walkers, and the DLR uses them a lot too.  With the advent of Extension node kinds and reducibility, providing a walker model is even more important for saving work and having well-behaved extensions going forward.  Without providing a walking mechanism out of the box, everyone would have to fully reduce extension nodes to walk them.  Reducing is lossy for meta-programming because usually you can't go back to the original ET, especially if you're rewriting parts of the tree.</w:t>
+      </w:r>
+    </w:p>
+    <w:p>
+      <w:r>
+        <w:t>As an example, without the visitor mechanism, Extension node kinds inside of Quote (UnaryExpressions with node kind Quote) would be problematic.  The Extensions would be black boxes, and Quote would be unable to substitute for ParameterExpressions in the black box.  The Quote mechanism would need to fully reduce all nodes to substitute the ParameterExpressions.  Then the quoted expression would not have the shape or structure that is expected when using Quote.  This would make meta-programming with such expression work poorly.</w:t>
+      </w:r>
+    </w:p>
+    <w:p>
+      <w:r>
+        <w:t>The ExpressionVisitor class is abstract with two main entry points and many methods for sub classes to override.  The entry points visit an arbitrary Expression or collection of Expressions.  The methods for sub classes to override correspond to the node types.  For example, if you only care to inspect or act on BinaryExpressions and ParameterExpressions, you'd override VisitBinary and VisitParameter.  The methods you override all have default implementations that just visit their children.  If the result of visiting a child produces a new node, then the default implementations construct a new node of the same kind, filling in the new children.  If the child comes back identity equal, then the default just returns it.</w:t>
+      </w:r>
+    </w:p>
+    <w:p>
+      <w:r>
+        <w:t>As an Extension node kind author, you should override Expression.VisitChildren to visit your sub expressions.  Furthermore, if any come back as new objects, you should reconstruct your node type with the new children, returning the new node as your result.  By default VisitChildren reduces the expression to a common node and then calls the visitor on the result.  As discussed above, this is not the best result for meta-programming purposes, so it is important that Extension nodes override this behavior.</w:t>
+      </w:r>
+    </w:p>
+    <w:p>
+      <w:pPr>
+        <w:pStyle w:val="Heading3"/>
+      </w:pPr>
+      <w:bookmarkStart w:id="93" w:name="_Toc230071225"/>
+      <w:r>
+        <w:t>Annotations (</w:t>
+      </w:r>
+      <w:r>
+        <w:t>Debug/</w:t>
+      </w:r>
+      <w:r>
+        <w:t>Source Location Only)</w:t>
+      </w:r>
       <w:bookmarkEnd w:id="91"/>
-      <w:bookmarkEnd w:id="92"/>
-    </w:p>
-    <w:p>
-      <w:r>
-        <w:t>ETs v2 provides a tree walker class you can derive from and customize.  Customers often asked about tree walkers, and the DLR uses them a lot too.  With the advent of Extension node kinds and reducibility, providing a walker model is even more important for saving work and having well-behaved extensions going forward.  Without providing a walking mechanism out of the box, everyone would have to fully reduce extension nodes to walk them.  Reducing is lossy for meta-programming because usually you can't go back to the original ET, especially if you're rewriting parts of the tree.</w:t>
-      </w:r>
-    </w:p>
-    <w:p>
-      <w:r>
-        <w:t xml:space="preserve">As an example, without the visitor mechanism, Extension node kinds inside of Quote (UnaryExpressions with node kind Quote) would be problematic.  The Extensions would be black boxes, and Quote would be unable to substitute for ParameterExpressions in the black box.  The </w:t>
-      </w:r>
+      <w:bookmarkEnd w:id="93"/>
+    </w:p>
+    <w:p>
+      <w:bookmarkStart w:id="94" w:name="_Toc215476831"/>
+      <w:r>
+        <w:t xml:space="preserve">We had a general annotation mechanism for a long time, but it kept presenting issues both in terms of the nature of the annotations and rewriting trees while correctly preserving annotations.  We concluded that most annotations are short-lived for a single phase of processing, and they did not need node identity across tree rewrites.  </w:t>
+      </w:r>
+      <w:r>
+        <w:t>One</w:t>
+      </w:r>
+      <w:r>
+        <w:t xml:space="preserve"> common case of a persisted annotation, source locations, needed to span </w:t>
+      </w:r>
+      <w:r>
+        <w:t>phases and rewrites, so we kept support for them specifically</w:t>
+      </w:r>
+      <w:r>
+        <w:t>.  We cut the general support for this release and will look at adding it back in a future release.</w:t>
+      </w:r>
+    </w:p>
+    <w:p>
+      <w:r>
+        <w:t>Note, all factory methods return new objects each time you call them.  They return fresh objects so that you can associate them with unique annotations when that's needed.  If you need caching for working set pressure or other performance turning (for example, re-using all Expression.Constant(1) nodes), then you need to provide that.</w:t>
+      </w:r>
+    </w:p>
+    <w:p>
+      <w:pPr>
+        <w:pStyle w:val="Heading4"/>
+      </w:pPr>
       <w:r>
         <w:lastRenderedPageBreak/>
-        <w:t>Quote mechanism would need to fully reduce all nodes to substitute the ParameterExpressions.  Then the quoted expression would not have the shape or structure that is expected when using Quote.  This would make meta-programming with such expression work poorly.</w:t>
-      </w:r>
-    </w:p>
-    <w:p>
-      <w:r>
-        <w:t>The ExpressionVisitor class is abstract with two main entry points and many methods for sub classes to override.  The entry points visit an arbitrary Expression or collection of Expressions.  The methods for sub classes to override correspond to the node types.  For example, if you only care to inspect or act on BinaryExpressions and ParameterExpressions, you'd override VisitBinary and VisitParameter.  The methods you override all have default implementations that just visit their children.  If the result of visiting a child produces a new node, then the default implementations construct a new node of the same kind, filling in the new children.  If the child comes back identity equal, then the default just returns it.</w:t>
-      </w:r>
-    </w:p>
-    <w:p>
-      <w:r>
-        <w:t>As an Extension node kind author, you should override Expression.VisitChildren to visit your sub expressions.  Furthermore, if any come back as new objects, you should reconstruct your node type with the new children, returning the new node as your result.  By default VisitChildren reduces the expression to a common node and then calls the visitor on the result.  As discussed above, this is not the best result for meta-programming purposes, so it is important that Extension nodes override this behavior.</w:t>
-      </w:r>
-    </w:p>
-    <w:p>
-      <w:pPr>
-        <w:pStyle w:val="Heading3"/>
-      </w:pPr>
-      <w:bookmarkStart w:id="93" w:name="_Toc230071225"/>
-      <w:r>
-        <w:t>Annotations (</w:t>
-      </w:r>
-      <w:r>
-        <w:t>Debug/</w:t>
-      </w:r>
-      <w:r>
-        <w:t>Source Location Only)</w:t>
-      </w:r>
-      <w:bookmarkEnd w:id="90"/>
-      <w:bookmarkEnd w:id="93"/>
-    </w:p>
-    <w:p>
-      <w:bookmarkStart w:id="94" w:name="_Toc215476831"/>
-      <w:r>
-        <w:t xml:space="preserve">We had a general annotation mechanism for a long time, but it kept presenting issues both in terms of the nature of the annotations and rewriting trees while correctly preserving annotations.  We concluded that most annotations are short-lived for a single phase of processing, and they did not need node identity across tree rewrites.  </w:t>
-      </w:r>
-      <w:r>
-        <w:t>One</w:t>
-      </w:r>
-      <w:r>
-        <w:t xml:space="preserve"> common case of a persisted annotation, source locations, needed to span </w:t>
-      </w:r>
-      <w:r>
-        <w:t>phases and rewrites, so we kept support for them specifically</w:t>
-      </w:r>
-      <w:r>
-        <w:t>.  We cut the general support for this release and will look at adding it back in a future release.</w:t>
-      </w:r>
-    </w:p>
-    <w:p>
-      <w:r>
-        <w:t>Note, all factory methods return new objects each time you call them.  They return fresh objects so that you can associate them with unique annotations when that's needed.  If you need caching for working set pressure or other performance turning (for example, re-using all Expression.Constant(1) nodes), then you need to provide that.</w:t>
-      </w:r>
-    </w:p>
-    <w:p>
-      <w:pPr>
-        <w:pStyle w:val="Heading4"/>
-      </w:pPr>
-      <w:r>
         <w:t>Source Location Information</w:t>
       </w:r>
       <w:bookmarkEnd w:id="94"/>
@@ -14170,11 +14127,7 @@
     </w:p>
     <w:p>
       <w:r>
-        <w:t xml:space="preserve">LanguageContexts are the objects that represent a language that is implemented on the DLR and support the DLR's hosting model.  These are the workhorse with many members that support various higher-level features in the DLR.  The common hosting API is a clean layer on top of language implementation API and the LanguageContext.  You can get call site binders from a </w:t>
-      </w:r>
-      <w:r>
-        <w:lastRenderedPageBreak/>
-        <w:t>LanguageContext for creating DynamicExpressions in an expression tree so that the dynamic expression has that language's semantics for binding the operation at run time.</w:t>
+        <w:t>LanguageContexts are the objects that represent a language that is implemented on the DLR and support the DLR's hosting model.  These are the workhorse with many members that support various higher-level features in the DLR.  The common hosting API is a clean layer on top of language implementation API and the LanguageContext.  You can get call site binders from a LanguageContext for creating DynamicExpressions in an expression tree so that the dynamic expression has that language's semantics for binding the operation at run time.</w:t>
       </w:r>
     </w:p>
     <w:p>
@@ -14277,6 +14230,7 @@
     <w:p/>
     <w:p>
       <w:r>
+        <w:lastRenderedPageBreak/>
         <w:t>In this pattern the Python types exist in their own little world.  For every underlying type there is a Python-specific wrapper.  This standard pattern is okay for supporting a single language.  As long as all your code is Python code all your objects are PyObjects, and they work great together with the Python-specific information on them.  Where this pattern breaks down is when you want to integrate multiple languages.   Then every time an object moves from one language to another it needs to be unwrapped from the source language and rewrapped appropriately for the destination.   This can have performance issues as these wrapper objects are created and discarded for any cross-language calls.</w:t>
       </w:r>
     </w:p>
@@ -14287,87 +14241,90 @@
     </w:p>
     <w:p>
       <w:r>
+        <w:t>This wrapper pattern is used by many popular dynamic languages implemented in C.  When implementing a dynamic language in C, these kinds of wrappers make a lot of sense because a C pointer doesn't have any useful runtime type information, so you need to decorate it with a layer that can provide the runtime type information that's needed.  However, managed runtimes like the CLR provide rich type information for their standard objects, so it should be possible to use those objects directly without the confusion and cost of wrappers and marshalling.  This is what the DLR uses for its type system.</w:t>
+      </w:r>
+    </w:p>
+    <w:p>
+      <w:pPr>
+        <w:pStyle w:val="Heading3"/>
+      </w:pPr>
+      <w:bookmarkStart w:id="98" w:name="_Toc230071229"/>
+      <w:r>
+        <w:t xml:space="preserve">Object and </w:t>
+      </w:r>
+      <w:r>
+        <w:t>IDynamicMetaObjectProvider</w:t>
+      </w:r>
+      <w:bookmarkEnd w:id="98"/>
+    </w:p>
+    <w:p>
+      <w:r>
+        <w:t xml:space="preserve">The core of the DLR's type system is based on passing messages to objects. </w:t>
+      </w:r>
+      <w:r>
+        <w:t>This is a consistent model in object-oriented systems.  T</w:t>
+      </w:r>
+      <w:r>
+        <w:t>his simple notion doesn't explicitly talk about types at all, but instead focuses on objects and messages</w:t>
+      </w:r>
+      <w:r>
+        <w:t xml:space="preserve">.  </w:t>
+      </w:r>
+      <w:r>
+        <w:t>Every dynamic and static language has its own notion of what a type is - from C#'s static single-inheritance types to Python's dynamic multiple-inheritance types to JavaScript's prototypes</w:t>
+      </w:r>
+      <w:r>
+        <w:t xml:space="preserve">.  </w:t>
+      </w:r>
+      <w:r>
+        <w:t xml:space="preserve">Trying to reconcile all of these different systems at the type level is </w:t>
+      </w:r>
+      <w:r>
+        <w:t>extremely complicated.  Still, if you view these languages from an objects and messages perspective, there's a big commonality.</w:t>
+      </w:r>
+    </w:p>
+    <w:p>
+      <w:r>
+        <w:t xml:space="preserve">In order to support a broad range of languages in this kind of a type system, the DLR needs a standard set of messages.  The set needs to be rich enough to capture an appropriately complete set of features in various languages while remaining sufficiently common so that code written in different languages can work together.  The DLR has a good set of operations derived from working with several dynamic languages as well as C# and VB.NET.  To see our current set of operations, see the discussion of DynamicObject or </w:t>
+      </w:r>
+      <w:r>
+        <w:t>DynamicMetaObject</w:t>
+      </w:r>
+      <w:r>
+        <w:t xml:space="preserve">.  </w:t>
+      </w:r>
+    </w:p>
+    <w:p>
+      <w:r>
+        <w:t>Given this set of messages, the DLR needs some mechanisms to allow objects of different types to respond to these messages.  While the DLR lets developers treat objects uniformly whether they come from a static or a dynamic language, under the hood the DLR needs to use different mechanisms to implement this message passing for the two different cases.  If the type of the object is defined by a statically typed language, the DLR in conjunction with languages uses .NET reflection and standard CLS operator methods.  The DLR also</w:t>
+      </w:r>
+      <w:r>
+        <w:t xml:space="preserve"> handles tasks like making</w:t>
+      </w:r>
+      <w:r>
+        <w:t xml:space="preserve"> delegates respond to the Invoke message.  For types that are defined by a dynamic language, the DLR provides a more dynamic way to respond these messages.  Types from dynamic languages implement </w:t>
+      </w:r>
+      <w:r>
+        <w:t>IDynamicMetaObjectProvider</w:t>
+      </w:r>
+      <w:r>
+        <w:t xml:space="preserve">, which lets them proffer custom </w:t>
+      </w:r>
+      <w:r>
+        <w:t>DynamicMetaObject</w:t>
+      </w:r>
+      <w:r>
+        <w:t xml:space="preserve">s for responding to messages at runtime.  </w:t>
+      </w:r>
+      <w:r>
+        <w:t>DynamicMetaObject</w:t>
+      </w:r>
+      <w:r>
+        <w:t xml:space="preserve">s enable </w:t>
+      </w:r>
+      <w:r>
         <w:lastRenderedPageBreak/>
-        <w:t>This wrapper pattern is used by many popular dynamic languages implemented in C.  When implementing a dynamic language in C, these kinds of wrappers make a lot of sense because a C pointer doesn't have any useful runtime type information, so you need to decorate it with a layer that can provide the runtime type information that's needed.  However, managed runtimes like the CLR provide rich type information for their standard objects, so it should be possible to use those objects directly without the confusion and cost of wrappers and marshalling.  This is what the DLR uses for its type system.</w:t>
-      </w:r>
-    </w:p>
-    <w:p>
-      <w:pPr>
-        <w:pStyle w:val="Heading3"/>
-      </w:pPr>
-      <w:bookmarkStart w:id="98" w:name="_Toc230071229"/>
-      <w:r>
-        <w:t xml:space="preserve">Object and </w:t>
-      </w:r>
-      <w:r>
-        <w:t>IDynamicMetaObjectProvider</w:t>
-      </w:r>
-      <w:bookmarkEnd w:id="98"/>
-    </w:p>
-    <w:p>
-      <w:r>
-        <w:t xml:space="preserve">The core of the DLR's type system is based on passing messages to objects. </w:t>
-      </w:r>
-      <w:r>
-        <w:t>This is a consistent model in object-oriented systems.  T</w:t>
-      </w:r>
-      <w:r>
-        <w:t>his simple notion doesn't explicitly talk about types at all, but instead focuses on objects and messages</w:t>
-      </w:r>
-      <w:r>
-        <w:t xml:space="preserve">.  </w:t>
-      </w:r>
-      <w:r>
-        <w:t>Every dynamic and static language has its own notion of what a type is - from C#'s static single-inheritance types to Python's dynamic multiple-inheritance types to JavaScript's prototypes</w:t>
-      </w:r>
-      <w:r>
-        <w:t xml:space="preserve">.  </w:t>
-      </w:r>
-      <w:r>
-        <w:t xml:space="preserve">Trying to reconcile all of these different systems at the type level is </w:t>
-      </w:r>
-      <w:r>
-        <w:t>extremely complicated.  Still, if you view these languages from an objects and messages perspective, there's a big commonality.</w:t>
-      </w:r>
-    </w:p>
-    <w:p>
-      <w:r>
-        <w:t xml:space="preserve">In order to support a broad range of languages in this kind of a type system, the DLR needs a standard set of messages.  The set needs to be rich enough to capture an appropriately complete set of features in various languages while remaining sufficiently common so that code written in different languages can work together.  The DLR has a good set of operations derived from working with several dynamic languages as well as C# and VB.NET.  To see our current set of operations, see the discussion of DynamicObject or </w:t>
-      </w:r>
-      <w:r>
-        <w:t>DynamicMetaObject</w:t>
-      </w:r>
-      <w:r>
-        <w:t xml:space="preserve">.  </w:t>
-      </w:r>
-    </w:p>
-    <w:p>
-      <w:r>
-        <w:t>Given this set of messages, the DLR needs some mechanisms to allow objects of different types to respond to these messages.  While the DLR lets developers treat objects uniformly whether they come from a static or a dynamic language, under the hood the DLR needs to use different mechanisms to implement this message passing for the two different cases.  If the type of the object is defined by a statically typed language, the DLR in conjunction with languages uses .NET reflection and standard CLS operator methods.  The DLR also</w:t>
-      </w:r>
-      <w:r>
-        <w:t xml:space="preserve"> handles tasks like making</w:t>
-      </w:r>
-      <w:r>
-        <w:t xml:space="preserve"> delegates respond to the Invoke message.  For types that are defined by a dynamic language, the DLR provides a more dynamic way to respond these messages.  Types from dynamic languages implement </w:t>
-      </w:r>
-      <w:r>
-        <w:t>IDynamicMetaObjectProvider</w:t>
-      </w:r>
-      <w:r>
-        <w:t xml:space="preserve">, which lets them proffer custom </w:t>
-      </w:r>
-      <w:r>
-        <w:t>DynamicMetaObject</w:t>
-      </w:r>
-      <w:r>
-        <w:t xml:space="preserve">s for responding to messages at runtime.  </w:t>
-      </w:r>
-      <w:r>
-        <w:t>DynamicMetaObject</w:t>
-      </w:r>
-      <w:r>
-        <w:t>s enable languages to build their custom behaviors into their objects so that they behave appropriately wherever they are used.</w:t>
+        <w:t>languages to build their custom behaviors into their objects so that they behave appropriately wherever they are used.</w:t>
       </w:r>
     </w:p>
     <w:p>
@@ -14417,139 +14374,139 @@
     <w:p>
       <w:bookmarkStart w:id="101" w:name="_Toc215461517"/>
       <w:r>
-        <w:t xml:space="preserve">With just the dynamic call sites and binders logic defined above, you can already imagine implementing a language which takes advantage of the DLR’s caching system.  You could emit a dynamic call site for each dynamic operation and write a binder that produces rules based on the types of the operands provided.  Your binder could understand dynamic dispatch to static </w:t>
+        <w:t>With just the dynamic call sites and binders logic defined above, you can already imagine implementing a language which takes advantage of the DLR’s caching system.  You could emit a dynamic call site for each dynamic operation and write a binder that produces rules based on the types of the operands provided.  Your binder could understand dynamic dispatch to static .NET types (whose static structure can be gleaned from reflection), as well as dispatch to its own dynamic types, which it natively understands.</w:t>
+      </w:r>
+    </w:p>
+    <w:p>
+      <w:r>
+        <w:t>However, what if you want the binder for your language to dispatch to functions on objects created by another dynamic language?  In this case, reflection will not help you as it would only show you the static implementation details behind that type’s dynamic façade.  Even if the object were to offer a list of possible operations to perform, there are still two problems.  You would have to rebuild your language every time some new language or object showed up with a new operation your language didn’t know about.  You would also really like to perform these operations with the semantics of the target object’s language, not your language, to ensure that object models relying on quirks of that language’s semantics still work as designed.</w:t>
+      </w:r>
+    </w:p>
+    <w:p>
+      <w:r>
+        <w:t xml:space="preserve">Also, a library author might have a very dynamic problem domain they want to model.  For example, if you have a library that supports drilling into XML data, you might prefer that your users’ code to look like Customers.Address.ZipCode rather than XElement.Element("address").Element ("zipcode"), with the library allowing dynamic access to its data.  Another example would be a library doing something similar with JSON objects returned from web services, or other highly dynamic data sources.  </w:t>
+      </w:r>
+    </w:p>
+    <w:p>
+      <w:r>
+        <w:t xml:space="preserve">What’s needed is a mechanism through which objects defined in various dynamic languages can offer to </w:t>
+      </w:r>
+      <w:r>
+        <w:rPr>
+          <w:i/>
+        </w:rPr>
+        <w:t>bind their own operations</w:t>
+      </w:r>
+      <w:r>
+        <w:t xml:space="preserve"> in the way that </w:t>
+      </w:r>
+      <w:r>
+        <w:t xml:space="preserve">they see fit, while still obtaining the benefits of the DLR’s caching infrastructure.  </w:t>
+      </w:r>
+      <w:r>
+        <w:t>The most visible part of t</w:t>
+      </w:r>
+      <w:r>
+        <w:t xml:space="preserve">his mechanism is the </w:t>
+      </w:r>
+      <w:r>
+        <w:t>IDynamicMetaObjectProvider</w:t>
+      </w:r>
+      <w:r>
+        <w:t xml:space="preserve"> interface, which classes implement </w:t>
+      </w:r>
+      <w:r>
+        <w:t xml:space="preserve">to offer </w:t>
+      </w:r>
+      <w:r>
+        <w:t>dynamic dispatch</w:t>
+      </w:r>
+      <w:r>
+        <w:t xml:space="preserve"> support to a consuming language.  T</w:t>
+      </w:r>
+      <w:r>
+        <w:t xml:space="preserve">he </w:t>
+      </w:r>
+      <w:r>
+        <w:t>DynamicMetaObject</w:t>
+      </w:r>
+      <w:r>
+        <w:t xml:space="preserve"> class</w:t>
+      </w:r>
+      <w:r>
+        <w:t xml:space="preserve"> complements IDynamicMetaObjectProvider and </w:t>
+      </w:r>
+      <w:r>
+        <w:t>serves as the common representation of dynamic metadata, allowing operations to be dispatched</w:t>
+      </w:r>
+      <w:r>
+        <w:t xml:space="preserve"> on dynamic objects.</w:t>
+      </w:r>
+    </w:p>
+    <w:p>
+      <w:pPr>
+        <w:pStyle w:val="Heading3"/>
+      </w:pPr>
+      <w:bookmarkStart w:id="102" w:name="_Toc230071231"/>
+      <w:r>
+        <w:t>IDynamic</w:t>
+      </w:r>
+      <w:r>
+        <w:t>Meta</w:t>
+      </w:r>
+      <w:r>
+        <w:t>Object</w:t>
+      </w:r>
+      <w:bookmarkEnd w:id="101"/>
+      <w:r>
+        <w:t>Provider</w:t>
+      </w:r>
+      <w:bookmarkEnd w:id="102"/>
+    </w:p>
+    <w:p>
+      <w:r>
+        <w:t xml:space="preserve">An object that offers up either its source language’s semantics or its own type’s custom dispatch semantics during dynamic dispatch must implement </w:t>
+      </w:r>
+      <w:r>
+        <w:rPr>
+          <w:b/>
+        </w:rPr>
+        <w:t>IDynamicMetaObjectProvider</w:t>
+      </w:r>
+      <w:r>
+        <w:t xml:space="preserve">.  The IDynamicMetaObjectProvider interface has a single method, GetMetaObject, which returns a DynamicMetaObject that represents this specific object’s binding logic.  A key strategy for DLR languages is to use .NET's Object as the root of their type hierarchy, and to use regular .NET objects when possible (such as IronPython using .NET strings).  However, the </w:t>
       </w:r>
       <w:r>
         <w:lastRenderedPageBreak/>
-        <w:t>.NET types (whose static structure can be gleaned from reflection), as well as dispatch to its own dynamic types, which it natively understands.</w:t>
-      </w:r>
-    </w:p>
-    <w:p>
-      <w:r>
-        <w:t>However, what if you want the binder for your language to dispatch to functions on objects created by another dynamic language?  In this case, reflection will not help you as it would only show you the static implementation details behind that type’s dynamic façade.  Even if the object were to offer a list of possible operations to perform, there are still two problems.  You would have to rebuild your language every time some new language or object showed up with a new operation your language didn’t know about.  You would also really like to perform these operations with the semantics of the target object’s language, not your language, to ensure that object models relying on quirks of that language’s semantics still work as designed.</w:t>
-      </w:r>
-    </w:p>
-    <w:p>
-      <w:r>
-        <w:t xml:space="preserve">Also, a library author might have a very dynamic problem domain they want to model.  For example, if you have a library that supports drilling into XML data, you might prefer that your users’ code to look like Customers.Address.ZipCode rather than XElement.Element("address").Element ("zipcode"), with the library allowing dynamic access to its data.  Another example would be a library doing something similar with JSON objects returned from web services, or other highly dynamic data sources.  </w:t>
-      </w:r>
-    </w:p>
-    <w:p>
-      <w:r>
-        <w:t xml:space="preserve">What’s needed is a mechanism through which objects defined in various dynamic languages can offer to </w:t>
-      </w:r>
-      <w:r>
-        <w:rPr>
-          <w:i/>
-        </w:rPr>
-        <w:t>bind their own operations</w:t>
-      </w:r>
-      <w:r>
-        <w:t xml:space="preserve"> in the way that </w:t>
-      </w:r>
-      <w:r>
-        <w:t xml:space="preserve">they see fit, while still obtaining the benefits of the DLR’s caching infrastructure.  </w:t>
-      </w:r>
-      <w:r>
-        <w:t>The most visible part of t</w:t>
-      </w:r>
-      <w:r>
-        <w:t xml:space="preserve">his mechanism is the </w:t>
-      </w:r>
-      <w:r>
-        <w:t>IDynamicMetaObjectProvider</w:t>
-      </w:r>
-      <w:r>
-        <w:t xml:space="preserve"> interface, which classes implement </w:t>
-      </w:r>
-      <w:r>
-        <w:t xml:space="preserve">to offer </w:t>
-      </w:r>
-      <w:r>
-        <w:t>dynamic dispatch</w:t>
-      </w:r>
-      <w:r>
-        <w:t xml:space="preserve"> support to a consuming language.  T</w:t>
-      </w:r>
-      <w:r>
-        <w:t xml:space="preserve">he </w:t>
-      </w:r>
+        <w:t>IDynamicMetaObjectProvider protocol may still be needed for these base types at times, such as with IronRuby's mutable strings.</w:t>
+      </w:r>
+    </w:p>
+    <w:p>
+      <w:r>
+        <w:t>Library authors (even those using static languages) might implement IDynamicMetaObjectProvider so that their objects can present a dynamic façade in addition to their static interface.  These objects can then present a better programming experience to dynamic languages as well as enable lighterweight syntax in languages such as C# with the 'dynamic' keyword.</w:t>
+      </w:r>
+    </w:p>
+    <w:p>
+      <w:pPr>
+        <w:pStyle w:val="Heading3"/>
+      </w:pPr>
+      <w:bookmarkStart w:id="103" w:name="_Toc230071232"/>
       <w:r>
         <w:t>DynamicMetaObject</w:t>
       </w:r>
-      <w:r>
-        <w:t xml:space="preserve"> class</w:t>
-      </w:r>
-      <w:r>
-        <w:t xml:space="preserve"> complements IDynamicMetaObjectProvider and </w:t>
-      </w:r>
-      <w:r>
-        <w:t>serves as the common representation of dynamic metadata, allowing operations to be dispatched</w:t>
-      </w:r>
-      <w:r>
-        <w:t xml:space="preserve"> on dynamic objects.</w:t>
-      </w:r>
-    </w:p>
-    <w:p>
-      <w:pPr>
-        <w:pStyle w:val="Heading3"/>
-      </w:pPr>
-      <w:bookmarkStart w:id="102" w:name="_Toc230071231"/>
-      <w:r>
-        <w:t>IDynamic</w:t>
-      </w:r>
-      <w:r>
-        <w:t>Meta</w:t>
-      </w:r>
-      <w:r>
-        <w:t>Object</w:t>
-      </w:r>
-      <w:bookmarkEnd w:id="101"/>
-      <w:r>
-        <w:t>Provider</w:t>
-      </w:r>
-      <w:bookmarkEnd w:id="102"/>
-    </w:p>
-    <w:p>
-      <w:r>
-        <w:t xml:space="preserve">An object that offers up either its source language’s semantics or its own type’s custom dispatch semantics during dynamic dispatch must implement </w:t>
+      <w:bookmarkEnd w:id="103"/>
+    </w:p>
+    <w:p>
+      <w:bookmarkStart w:id="104" w:name="_Toc215461519"/>
+      <w:r>
+        <w:t xml:space="preserve">An instance of </w:t>
       </w:r>
       <w:r>
         <w:rPr>
           <w:b/>
         </w:rPr>
-        <w:t>IDynamicMetaObjectProvider</w:t>
-      </w:r>
-      <w:r>
-        <w:t>.  The IDynamicMetaObjectProvider interface has a single method, GetMetaObject, which returns a DynamicMetaObject that represents this specific object’s binding logic.  A key strategy for DLR languages is to use .NET's Object as the root of their type hierarchy, and to use regular .NET objects when possible (such as IronPython using .NET strings).  However, the IDynamicMetaObjectProvider protocol may still be needed for these base types at times, such as with IronRuby's mutable strings.</w:t>
-      </w:r>
-    </w:p>
-    <w:p>
-      <w:r>
-        <w:t>Library authors (even those using static languages) might implement IDynamicMetaObjectProvider so that their objects can present a dynamic façade in addition to their static interface.  These objects can then present a better programming experience to dynamic languages as well as enable lighterweight syntax in languages such as C# with the 'dynamic' keyword.</w:t>
-      </w:r>
-    </w:p>
-    <w:p>
-      <w:pPr>
-        <w:pStyle w:val="Heading3"/>
-      </w:pPr>
-      <w:bookmarkStart w:id="103" w:name="_Toc230071232"/>
-      <w:r>
         <w:t>DynamicMetaObject</w:t>
       </w:r>
-      <w:bookmarkEnd w:id="103"/>
-    </w:p>
-    <w:p>
-      <w:bookmarkStart w:id="104" w:name="_Toc215461519"/>
-      <w:r>
-        <w:t xml:space="preserve">An instance of </w:t>
-      </w:r>
-      <w:r>
-        <w:rPr>
-          <w:b/>
-        </w:rPr>
-        <w:t>DynamicMetaObject</w:t>
-      </w:r>
       <w:r>
         <w:t xml:space="preserve"> represents the binding logic for a given object, as well as the result for a given expression that's been bound.  It has methods that allow you to continue composing operations to bind more complex expressions.</w:t>
       </w:r>
@@ -14564,7 +14521,6 @@
         <w:pStyle w:val="ListBullet"/>
       </w:pPr>
       <w:r>
-        <w:lastRenderedPageBreak/>
         <w:t>The value, the underlying object or the result of an expression if it has one, along with information on its type.</w:t>
       </w:r>
     </w:p>
@@ -14760,6 +14716,7 @@
     </w:p>
     <w:p>
       <w:r>
+        <w:lastRenderedPageBreak/>
         <w:t>DynamicMetaObjectBinder acts as a standard interoperability binder.  Its subclasses represent various standard operations shared between most languages, such as GetMemberBinder and InvokeMemberBinder.  These binders encode the standard static information expected across languages by these operations (such as the name of a method to invoke for InvokeMemberBinder).  At runtime, DynamicMetaObject’s Bind method accepts a target DynamicMetaObject and an array of argument objects.  This Bind method, however, does not perform the binding itself.  Instead, it first generates a DynamicMetaObject for each operand or argument as follows:</w:t>
       </w:r>
     </w:p>
@@ -14806,47 +14763,50 @@
     </w:p>
     <w:p>
       <w:r>
+        <w:t>This subclass of DynamicMetaObjectBinder then calls out to the relevant Bind… method on the target DynamicMetaObject (such as BindInvokeMember), passing it the argument DynamicMetaObjects.  By convention all binders defer to the DynamicMetaObjects before imposing their language's binding logic on the operation.  In many cases, the DynamicMetaObject is owned by the language, or if it is a default DLR .NET DynamicMetaObject, it falls back to the language binder for deciding how to bind to static .NET objects.  Deferring to the DynamicMetaObject first is important for interoperability.</w:t>
+      </w:r>
+    </w:p>
+    <w:p>
+      <w:r>
+        <w:t>Binding using DynamicMetaObjectBinders takes place at a higher level by using DynamicMetaObjects instead of the .NET objects themselves.  This lets the designer of dynamic argument objects or operands retain control of how their operations are dispatched.  Each object’s own defined semantics always take highest precedence, regardless of the language in which the object is used, and what other objects are used alongside them.  Also, because all languages derive from the same common binder classes, the L0 target methods that are generated can cache implementations across the various dynamic languages and libraries where objects are defined, enabling high performance with semantics that are true to the source.</w:t>
+      </w:r>
+    </w:p>
+    <w:p>
+      <w:pPr>
+        <w:pStyle w:val="Heading4"/>
+      </w:pPr>
+      <w:r>
+        <w:t>Fallback Methods – Implementing the Language’s Semantics</w:t>
+      </w:r>
+      <w:bookmarkEnd w:id="106"/>
+    </w:p>
+    <w:p>
+      <w:bookmarkStart w:id="107" w:name="_Toc215461521"/>
+      <w:r>
+        <w:t>A major principle in the DLR design is that “the object is king”.  This is why DynamicMetaObjectBinder always delegates binding first to the target’s DynamicMetaObject, which can dispatch the operation with the semantics it desires, often those of the source language that object was defined in.  This helps make interacting with dynamic object models feel as natural from other languages as it is from the language the object model was designed for.</w:t>
+      </w:r>
+    </w:p>
+    <w:p>
+      <w:r>
+        <w:t>However, there are often times when you’ll write code that uses a language feature available in your language, but not in the language of your target object.  For example, let’s say you’re coding in Python, which provides an implicit member __class__ on all objects that returns the object’s type.  When dynamically dispatching member accesses in Python, you’ll want the __class__ member to be available not just on Python objects, but also on standard .NET objects, as well as objects defined in other dynamic languages.  This is where Fallback methods come in.</w:t>
+      </w:r>
+    </w:p>
+    <w:p>
+      <w:r>
+        <w:t xml:space="preserve">Each of the DynamicMetaObjectBinder subclasses defines a </w:t>
+      </w:r>
+      <w:r>
+        <w:rPr>
+          <w:b/>
+        </w:rPr>
+        <w:t xml:space="preserve">fallback method </w:t>
+      </w:r>
+      <w:r>
+        <w:t xml:space="preserve">for the specific operation it represents.  This fallback method implements the language’s own semantics for the given operation, to be used when the object is unable to bind such an operation itself.  While a language’s fallback methods may supply whatever semantics the language chooses, the </w:t>
+      </w:r>
+      <w:r>
         <w:lastRenderedPageBreak/>
-        <w:t>This subclass of DynamicMetaObjectBinder then calls out to the relevant Bind… method on the target DynamicMetaObject (such as BindInvokeMember), passing it the argument DynamicMetaObjects.  By convention all binders defer to the DynamicMetaObjects before imposing their language's binding logic on the operation.  In many cases, the DynamicMetaObject is owned by the language, or if it is a default DLR .NET DynamicMetaObject, it falls back to the language binder for deciding how to bind to static .NET objects.  Deferring to the DynamicMetaObject first is important for interoperability.</w:t>
-      </w:r>
-    </w:p>
-    <w:p>
-      <w:r>
-        <w:t>Binding using DynamicMetaObjectBinders takes place at a higher level by using DynamicMetaObjects instead of the .NET objects themselves.  This lets the designer of dynamic argument objects or operands retain control of how their operations are dispatched.  Each object’s own defined semantics always take highest precedence, regardless of the language in which the object is used, and what other objects are used alongside them.  Also, because all languages derive from the same common binder classes, the L0 target methods that are generated can cache implementations across the various dynamic languages and libraries where objects are defined, enabling high performance with semantics that are true to the source.</w:t>
-      </w:r>
-    </w:p>
-    <w:p>
-      <w:pPr>
-        <w:pStyle w:val="Heading4"/>
-      </w:pPr>
-      <w:r>
-        <w:t>Fallback Methods – Implementing the Language’s Semantics</w:t>
-      </w:r>
-      <w:bookmarkEnd w:id="106"/>
-    </w:p>
-    <w:p>
-      <w:bookmarkStart w:id="107" w:name="_Toc215461521"/>
-      <w:r>
-        <w:t>A major principle in the DLR design is that “the object is king”.  This is why DynamicMetaObjectBinder always delegates binding first to the target’s DynamicMetaObject, which can dispatch the operation with the semantics it desires, often those of the source language that object was defined in.  This helps make interacting with dynamic object models feel as natural from other languages as it is from the language the object model was designed for.</w:t>
-      </w:r>
-    </w:p>
-    <w:p>
-      <w:r>
-        <w:t>However, there are often times when you’ll write code that uses a language feature available in your language, but not in the language of your target object.  For example, let’s say you’re coding in Python, which provides an implicit member __class__ on all objects that returns the object’s type.  When dynamically dispatching member accesses in Python, you’ll want the __class__ member to be available not just on Python objects, but also on standard .NET objects, as well as objects defined in other dynamic languages.  This is where Fallback methods come in.</w:t>
-      </w:r>
-    </w:p>
-    <w:p>
-      <w:r>
-        <w:t xml:space="preserve">Each of the DynamicMetaObjectBinder subclasses defines a </w:t>
-      </w:r>
-      <w:r>
-        <w:rPr>
-          <w:b/>
-        </w:rPr>
-        <w:t xml:space="preserve">fallback method </w:t>
-      </w:r>
-      <w:r>
-        <w:t>for the specific operation it represents.  This fallback method implements the language’s own semantics for the given operation, to be used when the object is unable to bind such an operation itself.  While a language’s fallback methods may supply whatever semantics the language chooses, the intention is that the language exposes a reasonable approximation of its compile-time semantics at runtime, applied to the actual runtime types of the objects encountered.</w:t>
+        <w:t>intention is that the language exposes a reasonable approximation of its compile-time semantics at runtime, applied to the actual runtime types of the objects encountered.</w:t>
       </w:r>
     </w:p>
     <w:p>
@@ -14856,11 +14816,7 @@
     </w:p>
     <w:p>
       <w:r>
-        <w:t xml:space="preserve">There are specific subclasses of DynamicMetaObjectBinder for each of 12 common language features in the interoperability protocol.  For each feature you wish to support binding in your language, you must implement a binder that derives from its class.  The API Reference section </w:t>
-      </w:r>
-      <w:r>
-        <w:lastRenderedPageBreak/>
-        <w:t>blow describes these operation binder abstract classes and provides more details on implementing them.</w:t>
+        <w:t>There are specific subclasses of DynamicMetaObjectBinder for each of 12 common language features in the interoperability protocol.  For each feature you wish to support binding in your language, you must implement a binder that derives from its class.  The API Reference section blow describes these operation binder abstract classes and provides more details on implementing them.</w:t>
       </w:r>
     </w:p>
     <w:p>
@@ -15078,7 +15034,11 @@
           </w:p>
           <w:p>
             <w:r>
-              <w:t>If the member doesn't exist, the binder may return an expression that creates a new member to hold this value, throws an exception, etc.</w:t>
+              <w:t xml:space="preserve">If the member doesn't exist, the binder may return an expression that creates a new member to hold this value, throws an </w:t>
+            </w:r>
+            <w:r>
+              <w:lastRenderedPageBreak/>
+              <w:t>exception, etc.</w:t>
             </w:r>
           </w:p>
         </w:tc>
@@ -15101,6 +15061,7 @@
                 <w:b/>
                 <w:bCs/>
               </w:rPr>
+              <w:lastRenderedPageBreak/>
               <w:t>DeleteMemberBinder</w:t>
             </w:r>
           </w:p>
@@ -15187,11 +15148,7 @@
           </w:p>
           <w:p>
             <w:r>
-              <w:t xml:space="preserve">If the element doesn't exist, the binder may return an expression </w:t>
-            </w:r>
-            <w:r>
-              <w:lastRenderedPageBreak/>
-              <w:t>that creates a new element with some language-specific default value, return a sentinel value like $Undefined, throw an exception, etc.</w:t>
+              <w:t>If the element doesn't exist, the binder may return an expression that creates a new element with some language-specific default value, return a sentinel value like $Undefined, throw an exception, etc.</w:t>
             </w:r>
           </w:p>
         </w:tc>
@@ -15214,7 +15171,6 @@
                 <w:b/>
                 <w:bCs/>
               </w:rPr>
-              <w:lastRenderedPageBreak/>
               <w:t>SetIndexBinder</w:t>
             </w:r>
           </w:p>
@@ -15420,7 +15376,11 @@
           </w:p>
           <w:p>
             <w:r>
-              <w:t xml:space="preserve">However, a language that chooses to emit InvokeMemberBinders might try a method invocation on any dynamic object.  To support all DLR languages, objects from dynamic libraries must support both Invoke and InvokeMember operations.  However, to generalize the implementation of InvokeMember, a dynamic object may fall back to the Invoke functionality in the language binder.  Languages that define an InvokeMemberBinder are therefore required to implement the FallbackInvoke method alongside FallbackInvokeMember.  Dynamic objects can then implement InvokeMember by resolving a GetMember operation themselves using their own semantics, and passing the resulting target </w:t>
+              <w:t xml:space="preserve">However, a language that chooses to emit InvokeMemberBinders might try a method invocation on any dynamic object.  To support all DLR languages, objects from dynamic libraries must support both Invoke and InvokeMember operations.  However, to generalize the implementation of InvokeMember, a dynamic object </w:t>
+            </w:r>
+            <w:r>
+              <w:lastRenderedPageBreak/>
+              <w:t xml:space="preserve">may fall back to the Invoke functionality in the language binder.  Languages that define an InvokeMemberBinder are therefore required to implement the FallbackInvoke method alongside FallbackInvokeMember.  Dynamic objects can then implement InvokeMember by resolving a GetMember operation themselves using their own semantics, and passing the resulting target </w:t>
             </w:r>
             <w:r>
               <w:t>DynamicMetaObject</w:t>
@@ -15449,6 +15409,7 @@
                 <w:b/>
                 <w:bCs/>
               </w:rPr>
+              <w:lastRenderedPageBreak/>
               <w:t>CreateInstanceBinder</w:t>
             </w:r>
           </w:p>
@@ -15460,11 +15421,7 @@
           </w:tcPr>
           <w:p>
             <w:r>
-              <w:t xml:space="preserve">Represents instantiation of an object with a set of constructor arguments.  The object represents a type, prototype function, or </w:t>
-            </w:r>
-            <w:r>
-              <w:lastRenderedPageBreak/>
-              <w:t>other language construct that supports instantiation.</w:t>
+              <w:t>Represents instantiation of an object with a set of constructor arguments.  The object represents a type, prototype function, or other language construct that supports instantiation.</w:t>
             </w:r>
           </w:p>
           <w:p>
@@ -15498,7 +15455,6 @@
                 <w:b/>
                 <w:bCs/>
               </w:rPr>
-              <w:lastRenderedPageBreak/>
               <w:t>ConvertBinder</w:t>
             </w:r>
           </w:p>
@@ -15665,7 +15621,7 @@
       <w:rPr>
         <w:noProof/>
       </w:rPr>
-      <w:t>46</w:t>
+      <w:t>9</w:t>
     </w:r>
     <w:r>
       <w:fldChar w:fldCharType="end"/>
@@ -16953,11 +16909,15 @@
   </w:style>
   <w:style w:type="character" w:default="1" w:styleId="DefaultParagraphFont">
     <w:name w:val="Default Paragraph Font"/>
+    <w:uiPriority w:val="1"/>
     <w:semiHidden/>
+    <w:unhideWhenUsed/>
   </w:style>
   <w:style w:type="table" w:default="1" w:styleId="TableNormal">
     <w:name w:val="Normal Table"/>
+    <w:uiPriority w:val="99"/>
     <w:semiHidden/>
+    <w:unhideWhenUsed/>
     <w:tblPr>
       <w:tblInd w:w="0" w:type="dxa"/>
       <w:tblCellMar>
@@ -16970,7 +16930,9 @@
   </w:style>
   <w:style w:type="numbering" w:default="1" w:styleId="NoList">
     <w:name w:val="No List"/>
+    <w:uiPriority w:val="99"/>
     <w:semiHidden/>
+    <w:unhideWhenUsed/>
   </w:style>
   <w:style w:type="table" w:styleId="TableGrid">
     <w:name w:val="Table Grid"/>
@@ -18175,11 +18137,15 @@
   </w:style>
   <w:style w:type="character" w:default="1" w:styleId="DefaultParagraphFont">
     <w:name w:val="Default Paragraph Font"/>
+    <w:uiPriority w:val="1"/>
     <w:semiHidden/>
+    <w:unhideWhenUsed/>
   </w:style>
   <w:style w:type="table" w:default="1" w:styleId="TableNormal">
     <w:name w:val="Normal Table"/>
+    <w:uiPriority w:val="99"/>
     <w:semiHidden/>
+    <w:unhideWhenUsed/>
     <w:tblPr>
       <w:tblInd w:w="0" w:type="dxa"/>
       <w:tblCellMar>
@@ -18192,7 +18158,9 @@
   </w:style>
   <w:style w:type="numbering" w:default="1" w:styleId="NoList">
     <w:name w:val="No List"/>
+    <w:uiPriority w:val="99"/>
     <w:semiHidden/>
+    <w:unhideWhenUsed/>
   </w:style>
   <w:style w:type="table" w:styleId="TableGrid">
     <w:name w:val="Table Grid"/>
@@ -19335,7 +19303,7 @@
 </file>
 
 <file path=customXml/itemProps1.xml><?xml version="1.0" encoding="utf-8"?>
-<ds:datastoreItem xmlns:ds="http://schemas.openxmlformats.org/officeDocument/2006/customXml" ds:itemID="{E100B6B5-803F-4881-976F-3D4993F40D3F}">
+<ds:datastoreItem xmlns:ds="http://schemas.openxmlformats.org/officeDocument/2006/customXml" ds:itemID="{8341574B-2100-4620-9776-B52A7DFC55DA}">
   <ds:schemaRefs>
     <ds:schemaRef ds:uri="http://schemas.openxmlformats.org/officeDocument/2006/bibliography"/>
   </ds:schemaRefs>

</xml_diff>